<commit_message>
Update پیشنویس: delete enters
</commit_message>
<xml_diff>
--- a/assets/picture/پیشنویس.docx
+++ b/assets/picture/پیشنویس.docx
@@ -11,7 +11,6 @@
           <w:bCs/>
           <w:sz w:val="24"/>
           <w:szCs w:val="24"/>
-          <w:rtl/>
           <w:lang w:bidi="fa-IR"/>
         </w:rPr>
       </w:pPr>
@@ -27,85 +26,7 @@
         </w:rPr>
         <w:t>{{patch1}}</w:t>
       </w:r>
-    </w:p>
-    <w:bookmarkEnd w:id="0"/>
-    <w:p>
-      <w:pPr>
-        <w:bidi/>
-        <w:spacing w:after="0" w:line="240" w:lineRule="auto"/>
-        <w:rPr>
-          <w:rFonts w:cs="B Nazanin"/>
-          <w:sz w:val="24"/>
-          <w:szCs w:val="24"/>
-          <w:rtl/>
-          <w:lang w:bidi="fa-IR"/>
-        </w:rPr>
-      </w:pPr>
-    </w:p>
-    <w:p>
-      <w:pPr>
-        <w:bidi/>
-        <w:spacing w:after="0" w:line="240" w:lineRule="auto"/>
-        <w:rPr>
-          <w:rFonts w:cs="B Nazanin"/>
-          <w:sz w:val="24"/>
-          <w:szCs w:val="24"/>
-          <w:rtl/>
-          <w:lang w:bidi="fa-IR"/>
-        </w:rPr>
-      </w:pPr>
-    </w:p>
-    <w:p>
-      <w:pPr>
-        <w:bidi/>
-        <w:spacing w:after="0" w:line="240" w:lineRule="auto"/>
-        <w:rPr>
-          <w:rFonts w:cs="B Nazanin"/>
-          <w:sz w:val="24"/>
-          <w:szCs w:val="24"/>
-          <w:rtl/>
-          <w:lang w:bidi="fa-IR"/>
-        </w:rPr>
-      </w:pPr>
-    </w:p>
-    <w:p>
-      <w:pPr>
-        <w:bidi/>
-        <w:spacing w:after="0" w:line="240" w:lineRule="auto"/>
-        <w:rPr>
-          <w:rFonts w:cs="B Nazanin"/>
-          <w:sz w:val="24"/>
-          <w:szCs w:val="24"/>
-          <w:rtl/>
-          <w:lang w:bidi="fa-IR"/>
-        </w:rPr>
-      </w:pPr>
-    </w:p>
-    <w:p>
-      <w:pPr>
-        <w:bidi/>
-        <w:spacing w:after="0" w:line="240" w:lineRule="auto"/>
-        <w:rPr>
-          <w:rFonts w:cs="B Nazanin"/>
-          <w:sz w:val="24"/>
-          <w:szCs w:val="24"/>
-          <w:rtl/>
-          <w:lang w:bidi="fa-IR"/>
-        </w:rPr>
-      </w:pPr>
-    </w:p>
-    <w:p>
-      <w:pPr>
-        <w:bidi/>
-        <w:spacing w:after="0" w:line="240" w:lineRule="auto"/>
-        <w:rPr>
-          <w:rFonts w:cs="B Nazanin"/>
-          <w:sz w:val="24"/>
-          <w:szCs w:val="24"/>
-          <w:rtl/>
-          <w:lang w:bidi="fa-IR"/>
-        </w:rPr>
-      </w:pPr>
+      <w:bookmarkEnd w:id="0"/>
     </w:p>
     <w:p>
       <w:pPr>
@@ -121,10 +42,8 @@
         <w:sectPr>
           <w:headerReference w:type="even" r:id="rId8"/>
           <w:headerReference w:type="default" r:id="rId9"/>
-          <w:footerReference w:type="even" r:id="rId10"/>
-          <w:footerReference w:type="default" r:id="rId11"/>
-          <w:headerReference w:type="first" r:id="rId12"/>
-          <w:footerReference w:type="first" r:id="rId13"/>
+          <w:footerReference w:type="default" r:id="rId10"/>
+          <w:headerReference w:type="first" r:id="rId11"/>
           <w:pgSz w:w="11907" w:h="16839" w:code="9"/>
           <w:pgMar w:top="1057" w:right="720" w:bottom="3970" w:left="720" w:header="425" w:footer="3505" w:gutter="0"/>
           <w:pgBorders w:offsetFrom="page">
@@ -3899,7 +3818,7 @@
       </w:pPr>
     </w:p>
     <w:sectPr>
-      <w:footerReference w:type="default" r:id="rId14"/>
+      <w:footerReference w:type="default" r:id="rId12"/>
       <w:pgSz w:w="11907" w:h="16839" w:code="9"/>
       <w:pgMar w:top="1057" w:right="720" w:bottom="567" w:left="720" w:header="425" w:footer="0" w:gutter="0"/>
       <w:pgBorders w:offsetFrom="page">
@@ -3941,16 +3860,6 @@
 </file>
 
 <file path=word/footer1.xml><?xml version="1.0" encoding="utf-8"?>
-<w:ftr xmlns:wpc="http://schemas.microsoft.com/office/word/2010/wordprocessingCanvas" xmlns:cx="http://schemas.microsoft.com/office/drawing/2014/chartex" xmlns:cx1="http://schemas.microsoft.com/office/drawing/2015/9/8/chartex" xmlns:cx2="http://schemas.microsoft.com/office/drawing/2015/10/21/chartex" xmlns:cx3="http://schemas.microsoft.com/office/drawing/2016/5/9/chartex" xmlns:cx4="http://schemas.microsoft.com/office/drawing/2016/5/10/chartex" xmlns:cx5="http://schemas.microsoft.com/office/drawing/2016/5/11/chartex" xmlns:cx6="http://schemas.microsoft.com/office/drawing/2016/5/12/chartex" xmlns:cx7="http://schemas.microsoft.com/office/drawing/2016/5/13/chartex" xmlns:cx8="http://schemas.microsoft.com/office/drawing/2016/5/14/chartex" xmlns:mc="http://schemas.openxmlformats.org/markup-compatibility/2006" xmlns:aink="http://schemas.microsoft.com/office/drawing/2016/ink" xmlns:am3d="http://schemas.microsoft.com/office/drawing/2017/model3d" xmlns:o="urn:schemas-microsoft-com:office:office" xmlns:oel="http://schemas.microsoft.com/office/2019/extlst" xmlns:r="http://schemas.openxmlformats.org/officeDocument/2006/relationships" xmlns:m="http://schemas.openxmlformats.org/officeDocument/2006/math" xmlns:v="urn:schemas-microsoft-com:vml" xmlns:wp14="http://schemas.microsoft.com/office/word/2010/wordprocessingDrawing" xmlns:wp="http://schemas.openxmlformats.org/drawingml/2006/wordprocessingDrawing" xmlns:w10="urn:schemas-microsoft-com:office:word" xmlns:w="http://schemas.openxmlformats.org/wordprocessingml/2006/main" xmlns:w14="http://schemas.microsoft.com/office/word/2010/wordml" xmlns:w15="http://schemas.microsoft.com/office/word/2012/wordml" xmlns:w16cex="http://schemas.microsoft.com/office/word/2018/wordml/cex" xmlns:w16cid="http://schemas.microsoft.com/office/word/2016/wordml/cid" xmlns:w16="http://schemas.microsoft.com/office/word/2018/wordml" xmlns:w16du="http://schemas.microsoft.com/office/word/2023/wordml/word16du" xmlns:w16sdtdh="http://schemas.microsoft.com/office/word/2020/wordml/sdtdatahash" xmlns:w16se="http://schemas.microsoft.com/office/word/2015/wordml/symex" xmlns:wpg="http://schemas.microsoft.com/office/word/2010/wordprocessingGroup" xmlns:wpi="http://schemas.microsoft.com/office/word/2010/wordprocessingInk" xmlns:wne="http://schemas.microsoft.com/office/word/2006/wordml" xmlns:wps="http://schemas.microsoft.com/office/word/2010/wordprocessingShape" mc:Ignorable="w14 w15 w16se w16cid w16 w16cex w16sdtdh w16du wp14">
-  <w:p>
-    <w:pPr>
-      <w:pStyle w:val="Footer"/>
-    </w:pPr>
-  </w:p>
-</w:ftr>
-</file>
-
-<file path=word/footer2.xml><?xml version="1.0" encoding="utf-8"?>
 <w:ftr xmlns:wpc="http://schemas.microsoft.com/office/word/2010/wordprocessingCanvas" xmlns:cx="http://schemas.microsoft.com/office/drawing/2014/chartex" xmlns:cx1="http://schemas.microsoft.com/office/drawing/2015/9/8/chartex" xmlns:cx2="http://schemas.microsoft.com/office/drawing/2015/10/21/chartex" xmlns:cx3="http://schemas.microsoft.com/office/drawing/2016/5/9/chartex" xmlns:cx4="http://schemas.microsoft.com/office/drawing/2016/5/10/chartex" xmlns:cx5="http://schemas.microsoft.com/office/drawing/2016/5/11/chartex" xmlns:cx6="http://schemas.microsoft.com/office/drawing/2016/5/12/chartex" xmlns:cx7="http://schemas.microsoft.com/office/drawing/2016/5/13/chartex" xmlns:cx8="http://schemas.microsoft.com/office/drawing/2016/5/14/chartex" xmlns:mc="http://schemas.openxmlformats.org/markup-compatibility/2006" xmlns:aink="http://schemas.microsoft.com/office/drawing/2016/ink" xmlns:am3d="http://schemas.microsoft.com/office/drawing/2017/model3d" xmlns:o="urn:schemas-microsoft-com:office:office" xmlns:oel="http://schemas.microsoft.com/office/2019/extlst" xmlns:r="http://schemas.openxmlformats.org/officeDocument/2006/relationships" xmlns:m="http://schemas.openxmlformats.org/officeDocument/2006/math" xmlns:v="urn:schemas-microsoft-com:vml" xmlns:wp14="http://schemas.microsoft.com/office/word/2010/wordprocessingDrawing" xmlns:wp="http://schemas.openxmlformats.org/drawingml/2006/wordprocessingDrawing" xmlns:w10="urn:schemas-microsoft-com:office:word" xmlns:w="http://schemas.openxmlformats.org/wordprocessingml/2006/main" xmlns:w14="http://schemas.microsoft.com/office/word/2010/wordml" xmlns:w15="http://schemas.microsoft.com/office/word/2012/wordml" xmlns:w16cex="http://schemas.microsoft.com/office/word/2018/wordml/cex" xmlns:w16cid="http://schemas.microsoft.com/office/word/2016/wordml/cid" xmlns:w16="http://schemas.microsoft.com/office/word/2018/wordml" xmlns:w16du="http://schemas.microsoft.com/office/word/2023/wordml/word16du" xmlns:w16sdtdh="http://schemas.microsoft.com/office/word/2020/wordml/sdtdatahash" xmlns:w16se="http://schemas.microsoft.com/office/word/2015/wordml/symex" xmlns:wpg="http://schemas.microsoft.com/office/word/2010/wordprocessingGroup" xmlns:wpi="http://schemas.microsoft.com/office/word/2010/wordprocessingInk" xmlns:wne="http://schemas.microsoft.com/office/word/2006/wordml" xmlns:wps="http://schemas.microsoft.com/office/word/2010/wordprocessingShape" mc:Ignorable="w14 w15 w16se w16cid w16 w16cex w16sdtdh w16du wp14">
   <w:p>
     <w:pPr>
@@ -4076,17 +3985,7 @@
 </w:ftr>
 </file>
 
-<file path=word/footer3.xml><?xml version="1.0" encoding="utf-8"?>
-<w:ftr xmlns:wpc="http://schemas.microsoft.com/office/word/2010/wordprocessingCanvas" xmlns:cx="http://schemas.microsoft.com/office/drawing/2014/chartex" xmlns:cx1="http://schemas.microsoft.com/office/drawing/2015/9/8/chartex" xmlns:cx2="http://schemas.microsoft.com/office/drawing/2015/10/21/chartex" xmlns:cx3="http://schemas.microsoft.com/office/drawing/2016/5/9/chartex" xmlns:cx4="http://schemas.microsoft.com/office/drawing/2016/5/10/chartex" xmlns:cx5="http://schemas.microsoft.com/office/drawing/2016/5/11/chartex" xmlns:cx6="http://schemas.microsoft.com/office/drawing/2016/5/12/chartex" xmlns:cx7="http://schemas.microsoft.com/office/drawing/2016/5/13/chartex" xmlns:cx8="http://schemas.microsoft.com/office/drawing/2016/5/14/chartex" xmlns:mc="http://schemas.openxmlformats.org/markup-compatibility/2006" xmlns:aink="http://schemas.microsoft.com/office/drawing/2016/ink" xmlns:am3d="http://schemas.microsoft.com/office/drawing/2017/model3d" xmlns:o="urn:schemas-microsoft-com:office:office" xmlns:oel="http://schemas.microsoft.com/office/2019/extlst" xmlns:r="http://schemas.openxmlformats.org/officeDocument/2006/relationships" xmlns:m="http://schemas.openxmlformats.org/officeDocument/2006/math" xmlns:v="urn:schemas-microsoft-com:vml" xmlns:wp14="http://schemas.microsoft.com/office/word/2010/wordprocessingDrawing" xmlns:wp="http://schemas.openxmlformats.org/drawingml/2006/wordprocessingDrawing" xmlns:w10="urn:schemas-microsoft-com:office:word" xmlns:w="http://schemas.openxmlformats.org/wordprocessingml/2006/main" xmlns:w14="http://schemas.microsoft.com/office/word/2010/wordml" xmlns:w15="http://schemas.microsoft.com/office/word/2012/wordml" xmlns:w16cex="http://schemas.microsoft.com/office/word/2018/wordml/cex" xmlns:w16cid="http://schemas.microsoft.com/office/word/2016/wordml/cid" xmlns:w16="http://schemas.microsoft.com/office/word/2018/wordml" xmlns:w16du="http://schemas.microsoft.com/office/word/2023/wordml/word16du" xmlns:w16sdtdh="http://schemas.microsoft.com/office/word/2020/wordml/sdtdatahash" xmlns:w16se="http://schemas.microsoft.com/office/word/2015/wordml/symex" xmlns:wpg="http://schemas.microsoft.com/office/word/2010/wordprocessingGroup" xmlns:wpi="http://schemas.microsoft.com/office/word/2010/wordprocessingInk" xmlns:wne="http://schemas.microsoft.com/office/word/2006/wordml" xmlns:wps="http://schemas.microsoft.com/office/word/2010/wordprocessingShape" mc:Ignorable="w14 w15 w16se w16cid w16 w16cex w16sdtdh w16du wp14">
-  <w:p>
-    <w:pPr>
-      <w:pStyle w:val="Footer"/>
-    </w:pPr>
-  </w:p>
-</w:ftr>
-</file>
-
-<file path=word/footer4.xml><?xml version="1.0" encoding="utf-8"?>
+<file path=word/footer2.xml><?xml version="1.0" encoding="utf-8"?>
 <w:ftr xmlns:wpc="http://schemas.microsoft.com/office/word/2010/wordprocessingCanvas" xmlns:cx="http://schemas.microsoft.com/office/drawing/2014/chartex" xmlns:cx1="http://schemas.microsoft.com/office/drawing/2015/9/8/chartex" xmlns:cx2="http://schemas.microsoft.com/office/drawing/2015/10/21/chartex" xmlns:cx3="http://schemas.microsoft.com/office/drawing/2016/5/9/chartex" xmlns:cx4="http://schemas.microsoft.com/office/drawing/2016/5/10/chartex" xmlns:cx5="http://schemas.microsoft.com/office/drawing/2016/5/11/chartex" xmlns:cx6="http://schemas.microsoft.com/office/drawing/2016/5/12/chartex" xmlns:cx7="http://schemas.microsoft.com/office/drawing/2016/5/13/chartex" xmlns:cx8="http://schemas.microsoft.com/office/drawing/2016/5/14/chartex" xmlns:mc="http://schemas.openxmlformats.org/markup-compatibility/2006" xmlns:aink="http://schemas.microsoft.com/office/drawing/2016/ink" xmlns:am3d="http://schemas.microsoft.com/office/drawing/2017/model3d" xmlns:o="urn:schemas-microsoft-com:office:office" xmlns:oel="http://schemas.microsoft.com/office/2019/extlst" xmlns:r="http://schemas.openxmlformats.org/officeDocument/2006/relationships" xmlns:m="http://schemas.openxmlformats.org/officeDocument/2006/math" xmlns:v="urn:schemas-microsoft-com:vml" xmlns:wp14="http://schemas.microsoft.com/office/word/2010/wordprocessingDrawing" xmlns:wp="http://schemas.openxmlformats.org/drawingml/2006/wordprocessingDrawing" xmlns:w10="urn:schemas-microsoft-com:office:word" xmlns:w="http://schemas.openxmlformats.org/wordprocessingml/2006/main" xmlns:w14="http://schemas.microsoft.com/office/word/2010/wordml" xmlns:w15="http://schemas.microsoft.com/office/word/2012/wordml" xmlns:w16cex="http://schemas.microsoft.com/office/word/2018/wordml/cex" xmlns:w16cid="http://schemas.microsoft.com/office/word/2016/wordml/cid" xmlns:w16="http://schemas.microsoft.com/office/word/2018/wordml" xmlns:w16du="http://schemas.microsoft.com/office/word/2023/wordml/word16du" xmlns:w16sdtdh="http://schemas.microsoft.com/office/word/2020/wordml/sdtdatahash" xmlns:w16se="http://schemas.microsoft.com/office/word/2015/wordml/symex" xmlns:wpg="http://schemas.microsoft.com/office/word/2010/wordprocessingGroup" xmlns:wpi="http://schemas.microsoft.com/office/word/2010/wordprocessingInk" xmlns:wne="http://schemas.microsoft.com/office/word/2006/wordml" xmlns:wps="http://schemas.microsoft.com/office/word/2010/wordprocessingShape" mc:Ignorable="w14 w15 w16se w16cid w16 w16cex w16sdtdh w16du wp14">
   <w:p>
     <w:pPr>

</xml_diff>

<commit_message>
Update پیشنویس: add table tag
</commit_message>
<xml_diff>
--- a/assets/picture/پیشنویس.docx
+++ b/assets/picture/پیشنویس.docx
@@ -57,3753 +57,9 @@
         </w:sectPr>
       </w:pPr>
     </w:p>
-    <w:tbl>
-      <w:tblPr>
-        <w:bidiVisual/>
-        <w:tblW w:w="4567" w:type="pct"/>
-        <w:jc w:val="center"/>
-        <w:tblBorders>
-          <w:top w:val="single" w:sz="12" w:space="0" w:color="auto"/>
-          <w:left w:val="single" w:sz="12" w:space="0" w:color="auto"/>
-          <w:bottom w:val="single" w:sz="12" w:space="0" w:color="auto"/>
-          <w:right w:val="single" w:sz="12" w:space="0" w:color="auto"/>
-          <w:insideH w:val="single" w:sz="12" w:space="0" w:color="auto"/>
-          <w:insideV w:val="single" w:sz="12" w:space="0" w:color="auto"/>
-        </w:tblBorders>
-        <w:tblLook w:val="01E0" w:firstRow="1" w:lastRow="1" w:firstColumn="1" w:lastColumn="1" w:noHBand="0" w:noVBand="0"/>
-      </w:tblPr>
-      <w:tblGrid>
-        <w:gridCol w:w="680"/>
-        <w:gridCol w:w="2561"/>
-        <w:gridCol w:w="4477"/>
-        <w:gridCol w:w="1815"/>
-      </w:tblGrid>
-      <w:tr>
-        <w:trPr>
-          <w:trHeight w:val="567"/>
-          <w:tblHeader/>
-          <w:jc w:val="center"/>
-        </w:trPr>
-        <w:tc>
-          <w:tcPr>
-            <w:tcW w:w="357" w:type="pct"/>
-            <w:tcBorders>
-              <w:top w:val="single" w:sz="12" w:space="0" w:color="auto"/>
-              <w:left w:val="single" w:sz="12" w:space="0" w:color="auto"/>
-              <w:bottom w:val="single" w:sz="12" w:space="0" w:color="auto"/>
-              <w:right w:val="single" w:sz="12" w:space="0" w:color="auto"/>
-            </w:tcBorders>
-            <w:shd w:val="clear" w:color="auto" w:fill="auto"/>
-            <w:vAlign w:val="center"/>
-            <w:hideMark/>
-          </w:tcPr>
-          <w:p>
-            <w:pPr>
-              <w:tabs>
-                <w:tab w:val="left" w:pos="3221"/>
-              </w:tabs>
-              <w:bidi/>
-              <w:spacing w:after="0" w:line="240" w:lineRule="auto"/>
-              <w:rPr>
-                <w:rFonts w:cs="B Nazanin"/>
-                <w:b/>
-                <w:bCs/>
-                <w:sz w:val="20"/>
-                <w:szCs w:val="20"/>
-              </w:rPr>
-            </w:pPr>
-            <w:r>
-              <w:rPr>
-                <w:rFonts w:cs="B Nazanin" w:hint="cs"/>
-                <w:b/>
-                <w:bCs/>
-                <w:rtl/>
-              </w:rPr>
-              <w:lastRenderedPageBreak/>
-              <w:t>رديف</w:t>
-            </w:r>
-          </w:p>
-        </w:tc>
-        <w:tc>
-          <w:tcPr>
-            <w:tcW w:w="1343" w:type="pct"/>
-            <w:tcBorders>
-              <w:top w:val="single" w:sz="12" w:space="0" w:color="auto"/>
-              <w:left w:val="single" w:sz="12" w:space="0" w:color="auto"/>
-              <w:bottom w:val="single" w:sz="12" w:space="0" w:color="auto"/>
-              <w:right w:val="single" w:sz="12" w:space="0" w:color="auto"/>
-            </w:tcBorders>
-            <w:shd w:val="clear" w:color="auto" w:fill="auto"/>
-            <w:vAlign w:val="center"/>
-            <w:hideMark/>
-          </w:tcPr>
-          <w:p>
-            <w:pPr>
-              <w:tabs>
-                <w:tab w:val="left" w:pos="3221"/>
-              </w:tabs>
-              <w:bidi/>
-              <w:spacing w:after="0" w:line="240" w:lineRule="auto"/>
-              <w:rPr>
-                <w:rFonts w:cs="B Nazanin"/>
-                <w:b/>
-                <w:bCs/>
-              </w:rPr>
-            </w:pPr>
-            <w:r>
-              <w:rPr>
-                <w:rFonts w:cs="B Nazanin" w:hint="cs"/>
-                <w:b/>
-                <w:bCs/>
-                <w:rtl/>
-              </w:rPr>
-              <w:t xml:space="preserve">نام </w:t>
-            </w:r>
-            <w:proofErr w:type="gramStart"/>
-            <w:r>
-              <w:rPr>
-                <w:rFonts w:cs="B Nazanin" w:hint="cs"/>
-                <w:b/>
-                <w:bCs/>
-                <w:rtl/>
-              </w:rPr>
-              <w:t>و نام</w:t>
-            </w:r>
-            <w:proofErr w:type="gramEnd"/>
-            <w:r>
-              <w:rPr>
-                <w:rFonts w:cs="B Nazanin" w:hint="cs"/>
-                <w:b/>
-                <w:bCs/>
-                <w:rtl/>
-              </w:rPr>
-              <w:t xml:space="preserve"> </w:t>
-            </w:r>
-            <w:proofErr w:type="spellStart"/>
-            <w:r>
-              <w:rPr>
-                <w:rFonts w:cs="B Nazanin" w:hint="cs"/>
-                <w:b/>
-                <w:bCs/>
-                <w:rtl/>
-              </w:rPr>
-              <w:t>خانوادگي</w:t>
-            </w:r>
-            <w:proofErr w:type="spellEnd"/>
-            <w:r>
-              <w:rPr>
-                <w:rFonts w:cs="B Nazanin" w:hint="cs"/>
-                <w:b/>
-                <w:bCs/>
-                <w:rtl/>
-              </w:rPr>
-              <w:t xml:space="preserve"> عضو</w:t>
-            </w:r>
-          </w:p>
-        </w:tc>
-        <w:tc>
-          <w:tcPr>
-            <w:tcW w:w="2348" w:type="pct"/>
-            <w:tcBorders>
-              <w:top w:val="single" w:sz="12" w:space="0" w:color="auto"/>
-              <w:left w:val="single" w:sz="12" w:space="0" w:color="auto"/>
-              <w:bottom w:val="single" w:sz="12" w:space="0" w:color="auto"/>
-              <w:right w:val="single" w:sz="4" w:space="0" w:color="auto"/>
-            </w:tcBorders>
-            <w:shd w:val="clear" w:color="auto" w:fill="auto"/>
-            <w:vAlign w:val="center"/>
-            <w:hideMark/>
-          </w:tcPr>
-          <w:p>
-            <w:pPr>
-              <w:tabs>
-                <w:tab w:val="left" w:pos="3221"/>
-              </w:tabs>
-              <w:bidi/>
-              <w:spacing w:after="0" w:line="240" w:lineRule="auto"/>
-              <w:rPr>
-                <w:rFonts w:cs="B Nazanin"/>
-                <w:b/>
-                <w:bCs/>
-              </w:rPr>
-            </w:pPr>
-            <w:proofErr w:type="spellStart"/>
-            <w:r>
-              <w:rPr>
-                <w:rFonts w:cs="B Nazanin" w:hint="cs"/>
-                <w:b/>
-                <w:bCs/>
-                <w:rtl/>
-              </w:rPr>
-              <w:t>سازمان</w:t>
-            </w:r>
-            <w:proofErr w:type="spellEnd"/>
-            <w:r>
-              <w:rPr>
-                <w:rFonts w:cs="B Nazanin" w:hint="cs"/>
-                <w:b/>
-                <w:bCs/>
-                <w:rtl/>
-              </w:rPr>
-              <w:t xml:space="preserve"> / نهاد</w:t>
-            </w:r>
-          </w:p>
-        </w:tc>
-        <w:tc>
-          <w:tcPr>
-            <w:tcW w:w="952" w:type="pct"/>
-            <w:tcBorders>
-              <w:top w:val="single" w:sz="12" w:space="0" w:color="auto"/>
-              <w:left w:val="single" w:sz="4" w:space="0" w:color="auto"/>
-              <w:bottom w:val="single" w:sz="12" w:space="0" w:color="auto"/>
-              <w:right w:val="single" w:sz="12" w:space="0" w:color="auto"/>
-            </w:tcBorders>
-            <w:shd w:val="clear" w:color="auto" w:fill="auto"/>
-            <w:vAlign w:val="center"/>
-            <w:hideMark/>
-          </w:tcPr>
-          <w:p>
-            <w:pPr>
-              <w:tabs>
-                <w:tab w:val="left" w:pos="3221"/>
-              </w:tabs>
-              <w:bidi/>
-              <w:spacing w:after="0" w:line="240" w:lineRule="auto"/>
-              <w:rPr>
-                <w:rFonts w:cs="B Nazanin"/>
-                <w:b/>
-                <w:bCs/>
-              </w:rPr>
-            </w:pPr>
-            <w:r>
-              <w:rPr>
-                <w:rFonts w:cs="B Nazanin" w:hint="cs"/>
-                <w:b/>
-                <w:bCs/>
-                <w:rtl/>
-              </w:rPr>
-              <w:t>امضاء</w:t>
-            </w:r>
-          </w:p>
-        </w:tc>
-      </w:tr>
-      <w:tr>
-        <w:trPr>
-          <w:trHeight w:val="520"/>
-          <w:jc w:val="center"/>
-        </w:trPr>
-        <w:tc>
-          <w:tcPr>
-            <w:tcW w:w="357" w:type="pct"/>
-            <w:tcBorders>
-              <w:top w:val="single" w:sz="12" w:space="0" w:color="auto"/>
-              <w:left w:val="single" w:sz="12" w:space="0" w:color="auto"/>
-              <w:bottom w:val="single" w:sz="12" w:space="0" w:color="auto"/>
-              <w:right w:val="single" w:sz="12" w:space="0" w:color="auto"/>
-            </w:tcBorders>
-            <w:shd w:val="clear" w:color="auto" w:fill="auto"/>
-            <w:vAlign w:val="center"/>
-            <w:hideMark/>
-          </w:tcPr>
-          <w:p>
-            <w:pPr>
-              <w:tabs>
-                <w:tab w:val="left" w:pos="3221"/>
-              </w:tabs>
-              <w:bidi/>
-              <w:spacing w:after="0" w:line="240" w:lineRule="auto"/>
-              <w:ind w:right="-362" w:firstLine="203"/>
-              <w:rPr>
-                <w:rFonts w:cs="B Nazanin"/>
-              </w:rPr>
-            </w:pPr>
-            <w:r>
-              <w:rPr>
-                <w:rFonts w:cs="B Nazanin" w:hint="cs"/>
-                <w:rtl/>
-              </w:rPr>
-              <w:t>1</w:t>
-            </w:r>
-          </w:p>
-        </w:tc>
-        <w:tc>
-          <w:tcPr>
-            <w:tcW w:w="1343" w:type="pct"/>
-            <w:tcBorders>
-              <w:top w:val="single" w:sz="12" w:space="0" w:color="auto"/>
-              <w:left w:val="single" w:sz="12" w:space="0" w:color="auto"/>
-              <w:bottom w:val="single" w:sz="12" w:space="0" w:color="auto"/>
-              <w:right w:val="single" w:sz="12" w:space="0" w:color="auto"/>
-            </w:tcBorders>
-            <w:shd w:val="clear" w:color="auto" w:fill="auto"/>
-            <w:vAlign w:val="center"/>
-          </w:tcPr>
-          <w:p>
-            <w:pPr>
-              <w:tabs>
-                <w:tab w:val="left" w:pos="3221"/>
-              </w:tabs>
-              <w:bidi/>
-              <w:spacing w:after="0" w:line="240" w:lineRule="auto"/>
-              <w:rPr>
-                <w:rFonts w:cs="B Nazanin"/>
-                <w:rtl/>
-                <w:lang w:bidi="fa-IR"/>
-              </w:rPr>
-            </w:pPr>
-            <w:r>
-              <w:rPr>
-                <w:rFonts w:cs="B Nazanin" w:hint="cs"/>
-                <w:rtl/>
-              </w:rPr>
-              <w:t xml:space="preserve">جناب </w:t>
-            </w:r>
-            <w:proofErr w:type="spellStart"/>
-            <w:r>
-              <w:rPr>
-                <w:rFonts w:cs="B Nazanin" w:hint="cs"/>
-                <w:rtl/>
-              </w:rPr>
-              <w:t>آقای</w:t>
-            </w:r>
-            <w:proofErr w:type="spellEnd"/>
-            <w:r>
-              <w:rPr>
-                <w:rFonts w:cs="B Nazanin" w:hint="cs"/>
-                <w:rtl/>
-              </w:rPr>
-              <w:t xml:space="preserve"> </w:t>
-            </w:r>
-            <w:r>
-              <w:rPr>
-                <w:rFonts w:cs="B Nazanin" w:hint="cs"/>
-                <w:rtl/>
-                <w:lang w:bidi="fa-IR"/>
-              </w:rPr>
-              <w:t>احسان کیانخواه</w:t>
-            </w:r>
-          </w:p>
-        </w:tc>
-        <w:tc>
-          <w:tcPr>
-            <w:tcW w:w="2348" w:type="pct"/>
-            <w:tcBorders>
-              <w:top w:val="single" w:sz="12" w:space="0" w:color="auto"/>
-              <w:left w:val="single" w:sz="12" w:space="0" w:color="auto"/>
-              <w:bottom w:val="single" w:sz="12" w:space="0" w:color="auto"/>
-              <w:right w:val="single" w:sz="4" w:space="0" w:color="auto"/>
-            </w:tcBorders>
-            <w:shd w:val="clear" w:color="auto" w:fill="auto"/>
-            <w:vAlign w:val="center"/>
-          </w:tcPr>
-          <w:p>
-            <w:pPr>
-              <w:bidi/>
-              <w:spacing w:after="0" w:line="240" w:lineRule="auto"/>
-              <w:rPr>
-                <w:rFonts w:cs="B Nazanin"/>
-              </w:rPr>
-            </w:pPr>
-            <w:proofErr w:type="spellStart"/>
-            <w:r>
-              <w:rPr>
-                <w:rFonts w:cs="B Nazanin"/>
-                <w:rtl/>
-              </w:rPr>
-              <w:t>رئ</w:t>
-            </w:r>
-            <w:r>
-              <w:rPr>
-                <w:rFonts w:cs="B Nazanin" w:hint="cs"/>
-                <w:rtl/>
-              </w:rPr>
-              <w:t>ی</w:t>
-            </w:r>
-            <w:r>
-              <w:rPr>
-                <w:rFonts w:cs="B Nazanin" w:hint="eastAsia"/>
-                <w:rtl/>
-              </w:rPr>
-              <w:t>س</w:t>
-            </w:r>
-            <w:proofErr w:type="spellEnd"/>
-            <w:r>
-              <w:rPr>
-                <w:rFonts w:cs="B Nazanin" w:hint="cs"/>
-                <w:rtl/>
-              </w:rPr>
-              <w:t xml:space="preserve"> </w:t>
-            </w:r>
-            <w:proofErr w:type="spellStart"/>
-            <w:r>
-              <w:rPr>
-                <w:rFonts w:cs="B Nazanin" w:hint="cs"/>
-                <w:rtl/>
-              </w:rPr>
-              <w:t>کارگروه</w:t>
-            </w:r>
-            <w:proofErr w:type="spellEnd"/>
-            <w:r>
-              <w:rPr>
-                <w:rFonts w:cs="B Nazanin" w:hint="cs"/>
-                <w:rtl/>
-              </w:rPr>
-              <w:t xml:space="preserve"> </w:t>
-            </w:r>
-            <w:proofErr w:type="spellStart"/>
-            <w:r>
-              <w:rPr>
-                <w:rFonts w:cs="B Nazanin" w:hint="eastAsia"/>
-                <w:rtl/>
-              </w:rPr>
-              <w:t>تعامل‌پذ</w:t>
-            </w:r>
-            <w:r>
-              <w:rPr>
-                <w:rFonts w:cs="B Nazanin" w:hint="cs"/>
-                <w:rtl/>
-              </w:rPr>
-              <w:t>ی</w:t>
-            </w:r>
-            <w:r>
-              <w:rPr>
-                <w:rFonts w:cs="B Nazanin" w:hint="eastAsia"/>
-                <w:rtl/>
-              </w:rPr>
-              <w:t>ر</w:t>
-            </w:r>
-            <w:r>
-              <w:rPr>
-                <w:rFonts w:cs="B Nazanin" w:hint="cs"/>
-                <w:rtl/>
-              </w:rPr>
-              <w:t>ی</w:t>
-            </w:r>
-            <w:proofErr w:type="spellEnd"/>
-            <w:r>
-              <w:rPr>
-                <w:rFonts w:cs="B Nazanin" w:hint="cs"/>
-                <w:rtl/>
-              </w:rPr>
-              <w:t xml:space="preserve"> دولت </w:t>
-            </w:r>
-            <w:proofErr w:type="spellStart"/>
-            <w:r>
-              <w:rPr>
-                <w:rFonts w:cs="B Nazanin" w:hint="cs"/>
-                <w:rtl/>
-              </w:rPr>
-              <w:t>الکترونیکی</w:t>
-            </w:r>
-            <w:proofErr w:type="spellEnd"/>
-          </w:p>
-        </w:tc>
-        <w:tc>
-          <w:tcPr>
-            <w:tcW w:w="952" w:type="pct"/>
-            <w:tcBorders>
-              <w:top w:val="single" w:sz="12" w:space="0" w:color="auto"/>
-              <w:left w:val="single" w:sz="4" w:space="0" w:color="auto"/>
-              <w:bottom w:val="single" w:sz="12" w:space="0" w:color="auto"/>
-              <w:right w:val="single" w:sz="12" w:space="0" w:color="auto"/>
-            </w:tcBorders>
-            <w:shd w:val="clear" w:color="auto" w:fill="auto"/>
-            <w:vAlign w:val="center"/>
-          </w:tcPr>
-          <w:p>
-            <w:pPr>
-              <w:tabs>
-                <w:tab w:val="left" w:pos="3221"/>
-              </w:tabs>
-              <w:bidi/>
-              <w:spacing w:after="0" w:line="240" w:lineRule="auto"/>
-              <w:rPr>
-                <w:rFonts w:cs="B Nazanin"/>
-                <w:b/>
-                <w:bCs/>
-              </w:rPr>
-            </w:pPr>
-          </w:p>
-        </w:tc>
-      </w:tr>
-      <w:tr>
-        <w:trPr>
-          <w:trHeight w:val="567"/>
-          <w:jc w:val="center"/>
-        </w:trPr>
-        <w:tc>
-          <w:tcPr>
-            <w:tcW w:w="357" w:type="pct"/>
-            <w:tcBorders>
-              <w:top w:val="single" w:sz="12" w:space="0" w:color="auto"/>
-              <w:left w:val="single" w:sz="12" w:space="0" w:color="auto"/>
-              <w:bottom w:val="single" w:sz="12" w:space="0" w:color="auto"/>
-              <w:right w:val="single" w:sz="12" w:space="0" w:color="auto"/>
-            </w:tcBorders>
-            <w:shd w:val="clear" w:color="auto" w:fill="auto"/>
-            <w:vAlign w:val="center"/>
-            <w:hideMark/>
-          </w:tcPr>
-          <w:p>
-            <w:pPr>
-              <w:tabs>
-                <w:tab w:val="left" w:pos="3221"/>
-              </w:tabs>
-              <w:bidi/>
-              <w:spacing w:after="0" w:line="240" w:lineRule="auto"/>
-              <w:ind w:right="-362" w:firstLine="203"/>
-              <w:rPr>
-                <w:rFonts w:cs="B Nazanin"/>
-              </w:rPr>
-            </w:pPr>
-            <w:r>
-              <w:rPr>
-                <w:rFonts w:cs="B Nazanin" w:hint="cs"/>
-                <w:rtl/>
-              </w:rPr>
-              <w:t>2</w:t>
-            </w:r>
-          </w:p>
-        </w:tc>
-        <w:tc>
-          <w:tcPr>
-            <w:tcW w:w="1343" w:type="pct"/>
-            <w:tcBorders>
-              <w:top w:val="single" w:sz="12" w:space="0" w:color="auto"/>
-              <w:left w:val="single" w:sz="12" w:space="0" w:color="auto"/>
-              <w:bottom w:val="single" w:sz="12" w:space="0" w:color="auto"/>
-              <w:right w:val="single" w:sz="12" w:space="0" w:color="auto"/>
-            </w:tcBorders>
-            <w:shd w:val="clear" w:color="auto" w:fill="auto"/>
-            <w:vAlign w:val="center"/>
-          </w:tcPr>
-          <w:p>
-            <w:pPr>
-              <w:tabs>
-                <w:tab w:val="left" w:pos="3221"/>
-              </w:tabs>
-              <w:bidi/>
-              <w:spacing w:after="0" w:line="240" w:lineRule="auto"/>
-              <w:rPr>
-                <w:rFonts w:cs="B Nazanin"/>
-              </w:rPr>
-            </w:pPr>
-            <w:r>
-              <w:rPr>
-                <w:rFonts w:cs="B Nazanin" w:hint="cs"/>
-                <w:rtl/>
-              </w:rPr>
-              <w:t xml:space="preserve">جناب </w:t>
-            </w:r>
-            <w:proofErr w:type="spellStart"/>
-            <w:r>
-              <w:rPr>
-                <w:rFonts w:cs="B Nazanin" w:hint="cs"/>
-                <w:rtl/>
-              </w:rPr>
-              <w:t>آقای</w:t>
-            </w:r>
-            <w:proofErr w:type="spellEnd"/>
-            <w:r>
-              <w:rPr>
-                <w:rFonts w:cs="B Nazanin" w:hint="cs"/>
-                <w:rtl/>
-              </w:rPr>
-              <w:t xml:space="preserve"> جواد مهر </w:t>
-            </w:r>
-            <w:proofErr w:type="spellStart"/>
-            <w:r>
-              <w:rPr>
-                <w:rFonts w:cs="B Nazanin" w:hint="cs"/>
-                <w:rtl/>
-              </w:rPr>
-              <w:t>اندیش</w:t>
-            </w:r>
-            <w:proofErr w:type="spellEnd"/>
-          </w:p>
-        </w:tc>
-        <w:tc>
-          <w:tcPr>
-            <w:tcW w:w="2348" w:type="pct"/>
-            <w:tcBorders>
-              <w:top w:val="single" w:sz="12" w:space="0" w:color="auto"/>
-              <w:left w:val="single" w:sz="12" w:space="0" w:color="auto"/>
-              <w:bottom w:val="single" w:sz="12" w:space="0" w:color="auto"/>
-              <w:right w:val="single" w:sz="4" w:space="0" w:color="auto"/>
-            </w:tcBorders>
-            <w:shd w:val="clear" w:color="auto" w:fill="auto"/>
-            <w:vAlign w:val="center"/>
-          </w:tcPr>
-          <w:p>
-            <w:pPr>
-              <w:tabs>
-                <w:tab w:val="left" w:pos="3221"/>
-              </w:tabs>
-              <w:bidi/>
-              <w:spacing w:after="0" w:line="240" w:lineRule="auto"/>
-              <w:rPr>
-                <w:rFonts w:cs="B Nazanin"/>
-              </w:rPr>
-            </w:pPr>
-            <w:proofErr w:type="spellStart"/>
-            <w:r>
-              <w:rPr>
-                <w:rFonts w:cs="B Nazanin" w:hint="cs"/>
-                <w:rtl/>
-              </w:rPr>
-              <w:t>نماینده</w:t>
-            </w:r>
-            <w:proofErr w:type="spellEnd"/>
-            <w:r>
-              <w:rPr>
-                <w:rFonts w:cs="B Nazanin" w:hint="cs"/>
-                <w:rtl/>
-              </w:rPr>
-              <w:t xml:space="preserve"> </w:t>
-            </w:r>
-            <w:proofErr w:type="spellStart"/>
-            <w:r>
-              <w:rPr>
-                <w:rFonts w:cs="B Nazanin" w:hint="cs"/>
-                <w:rtl/>
-              </w:rPr>
-              <w:t>رئیس</w:t>
-            </w:r>
-            <w:proofErr w:type="spellEnd"/>
-            <w:r>
-              <w:rPr>
-                <w:rFonts w:cs="B Nazanin" w:hint="cs"/>
-                <w:rtl/>
-              </w:rPr>
-              <w:t xml:space="preserve"> مجلس </w:t>
-            </w:r>
-            <w:proofErr w:type="spellStart"/>
-            <w:r>
-              <w:rPr>
-                <w:rFonts w:cs="B Nazanin" w:hint="cs"/>
-                <w:rtl/>
-              </w:rPr>
-              <w:t>شورای</w:t>
-            </w:r>
-            <w:proofErr w:type="spellEnd"/>
-            <w:r>
-              <w:rPr>
-                <w:rFonts w:cs="B Nazanin" w:hint="cs"/>
-                <w:rtl/>
-              </w:rPr>
-              <w:t xml:space="preserve"> </w:t>
-            </w:r>
-            <w:proofErr w:type="spellStart"/>
-            <w:r>
-              <w:rPr>
-                <w:rFonts w:cs="B Nazanin" w:hint="cs"/>
-                <w:rtl/>
-              </w:rPr>
-              <w:t>اسلامی</w:t>
-            </w:r>
-            <w:proofErr w:type="spellEnd"/>
-          </w:p>
-        </w:tc>
-        <w:tc>
-          <w:tcPr>
-            <w:tcW w:w="952" w:type="pct"/>
-            <w:tcBorders>
-              <w:top w:val="single" w:sz="12" w:space="0" w:color="auto"/>
-              <w:left w:val="single" w:sz="4" w:space="0" w:color="auto"/>
-              <w:bottom w:val="single" w:sz="12" w:space="0" w:color="auto"/>
-              <w:right w:val="single" w:sz="12" w:space="0" w:color="auto"/>
-            </w:tcBorders>
-            <w:shd w:val="clear" w:color="auto" w:fill="auto"/>
-            <w:vAlign w:val="center"/>
-          </w:tcPr>
-          <w:p>
-            <w:pPr>
-              <w:tabs>
-                <w:tab w:val="left" w:pos="3221"/>
-              </w:tabs>
-              <w:bidi/>
-              <w:spacing w:after="0" w:line="240" w:lineRule="auto"/>
-              <w:rPr>
-                <w:rFonts w:cs="B Nazanin"/>
-                <w:b/>
-                <w:bCs/>
-                <w:lang w:bidi="fa-IR"/>
-              </w:rPr>
-            </w:pPr>
-          </w:p>
-        </w:tc>
-      </w:tr>
-      <w:tr>
-        <w:trPr>
-          <w:trHeight w:val="567"/>
-          <w:jc w:val="center"/>
-        </w:trPr>
-        <w:tc>
-          <w:tcPr>
-            <w:tcW w:w="357" w:type="pct"/>
-            <w:tcBorders>
-              <w:top w:val="single" w:sz="12" w:space="0" w:color="auto"/>
-              <w:left w:val="single" w:sz="12" w:space="0" w:color="auto"/>
-              <w:bottom w:val="single" w:sz="12" w:space="0" w:color="auto"/>
-              <w:right w:val="single" w:sz="12" w:space="0" w:color="auto"/>
-            </w:tcBorders>
-            <w:shd w:val="clear" w:color="auto" w:fill="auto"/>
-            <w:vAlign w:val="center"/>
-          </w:tcPr>
-          <w:p>
-            <w:pPr>
-              <w:tabs>
-                <w:tab w:val="left" w:pos="3221"/>
-              </w:tabs>
-              <w:bidi/>
-              <w:spacing w:after="0" w:line="240" w:lineRule="auto"/>
-              <w:ind w:right="-362" w:firstLine="203"/>
-              <w:rPr>
-                <w:rFonts w:cs="B Nazanin"/>
-              </w:rPr>
-            </w:pPr>
-            <w:r>
-              <w:rPr>
-                <w:rFonts w:cs="B Nazanin" w:hint="cs"/>
-                <w:rtl/>
-              </w:rPr>
-              <w:t>3</w:t>
-            </w:r>
-          </w:p>
-        </w:tc>
-        <w:tc>
-          <w:tcPr>
-            <w:tcW w:w="1343" w:type="pct"/>
-            <w:tcBorders>
-              <w:top w:val="single" w:sz="12" w:space="0" w:color="auto"/>
-              <w:left w:val="single" w:sz="12" w:space="0" w:color="auto"/>
-              <w:bottom w:val="single" w:sz="12" w:space="0" w:color="auto"/>
-              <w:right w:val="single" w:sz="12" w:space="0" w:color="auto"/>
-            </w:tcBorders>
-            <w:shd w:val="clear" w:color="auto" w:fill="auto"/>
-            <w:vAlign w:val="center"/>
-          </w:tcPr>
-          <w:p>
-            <w:pPr>
-              <w:tabs>
-                <w:tab w:val="left" w:pos="3221"/>
-              </w:tabs>
-              <w:bidi/>
-              <w:spacing w:after="0" w:line="240" w:lineRule="auto"/>
-              <w:rPr>
-                <w:rFonts w:cs="B Nazanin"/>
-                <w:lang w:bidi="fa-IR"/>
-              </w:rPr>
-            </w:pPr>
-            <w:r>
-              <w:rPr>
-                <w:rFonts w:cs="B Nazanin" w:hint="cs"/>
-                <w:rtl/>
-                <w:lang w:bidi="fa-IR"/>
-              </w:rPr>
-              <w:t>جناب آقای اکبر ثقفیان</w:t>
-            </w:r>
-          </w:p>
-        </w:tc>
-        <w:tc>
-          <w:tcPr>
-            <w:tcW w:w="2348" w:type="pct"/>
-            <w:tcBorders>
-              <w:top w:val="single" w:sz="12" w:space="0" w:color="auto"/>
-              <w:left w:val="single" w:sz="12" w:space="0" w:color="auto"/>
-              <w:bottom w:val="single" w:sz="12" w:space="0" w:color="auto"/>
-              <w:right w:val="single" w:sz="4" w:space="0" w:color="auto"/>
-            </w:tcBorders>
-            <w:shd w:val="clear" w:color="auto" w:fill="auto"/>
-            <w:vAlign w:val="center"/>
-          </w:tcPr>
-          <w:p>
-            <w:pPr>
-              <w:tabs>
-                <w:tab w:val="left" w:pos="3221"/>
-              </w:tabs>
-              <w:bidi/>
-              <w:spacing w:after="0" w:line="240" w:lineRule="auto"/>
-              <w:rPr>
-                <w:rFonts w:cs="B Nazanin"/>
-              </w:rPr>
-            </w:pPr>
-            <w:proofErr w:type="spellStart"/>
-            <w:r>
-              <w:rPr>
-                <w:rFonts w:cs="B Nazanin" w:hint="cs"/>
-                <w:rtl/>
-              </w:rPr>
-              <w:t>نماینده</w:t>
-            </w:r>
-            <w:proofErr w:type="spellEnd"/>
-            <w:r>
-              <w:rPr>
-                <w:rFonts w:cs="B Nazanin" w:hint="cs"/>
-                <w:rtl/>
-              </w:rPr>
-              <w:t xml:space="preserve"> قوه </w:t>
-            </w:r>
-            <w:proofErr w:type="spellStart"/>
-            <w:r>
-              <w:rPr>
-                <w:rFonts w:cs="B Nazanin" w:hint="cs"/>
-                <w:rtl/>
-              </w:rPr>
-              <w:t>قضاییه</w:t>
-            </w:r>
-            <w:proofErr w:type="spellEnd"/>
-          </w:p>
-        </w:tc>
-        <w:tc>
-          <w:tcPr>
-            <w:tcW w:w="952" w:type="pct"/>
-            <w:tcBorders>
-              <w:top w:val="single" w:sz="12" w:space="0" w:color="auto"/>
-              <w:left w:val="single" w:sz="4" w:space="0" w:color="auto"/>
-              <w:bottom w:val="single" w:sz="12" w:space="0" w:color="auto"/>
-              <w:right w:val="single" w:sz="12" w:space="0" w:color="auto"/>
-            </w:tcBorders>
-            <w:shd w:val="clear" w:color="auto" w:fill="auto"/>
-            <w:vAlign w:val="center"/>
-          </w:tcPr>
-          <w:p>
-            <w:pPr>
-              <w:tabs>
-                <w:tab w:val="left" w:pos="3221"/>
-              </w:tabs>
-              <w:bidi/>
-              <w:spacing w:after="0" w:line="240" w:lineRule="auto"/>
-              <w:rPr>
-                <w:rFonts w:cs="B Nazanin"/>
-                <w:b/>
-                <w:bCs/>
-              </w:rPr>
-            </w:pPr>
-          </w:p>
-        </w:tc>
-      </w:tr>
-      <w:tr>
-        <w:trPr>
-          <w:trHeight w:val="471"/>
-          <w:jc w:val="center"/>
-        </w:trPr>
-        <w:tc>
-          <w:tcPr>
-            <w:tcW w:w="357" w:type="pct"/>
-            <w:tcBorders>
-              <w:top w:val="single" w:sz="12" w:space="0" w:color="auto"/>
-              <w:left w:val="single" w:sz="12" w:space="0" w:color="auto"/>
-              <w:bottom w:val="single" w:sz="12" w:space="0" w:color="auto"/>
-              <w:right w:val="single" w:sz="12" w:space="0" w:color="auto"/>
-            </w:tcBorders>
-            <w:shd w:val="clear" w:color="auto" w:fill="auto"/>
-            <w:vAlign w:val="center"/>
-          </w:tcPr>
-          <w:p>
-            <w:pPr>
-              <w:tabs>
-                <w:tab w:val="left" w:pos="3221"/>
-              </w:tabs>
-              <w:bidi/>
-              <w:spacing w:after="0" w:line="240" w:lineRule="auto"/>
-              <w:ind w:right="-362" w:firstLine="203"/>
-              <w:rPr>
-                <w:rFonts w:cs="B Nazanin"/>
-              </w:rPr>
-            </w:pPr>
-            <w:r>
-              <w:rPr>
-                <w:rFonts w:cs="B Nazanin" w:hint="cs"/>
-                <w:rtl/>
-              </w:rPr>
-              <w:t>4</w:t>
-            </w:r>
-          </w:p>
-        </w:tc>
-        <w:tc>
-          <w:tcPr>
-            <w:tcW w:w="1343" w:type="pct"/>
-            <w:tcBorders>
-              <w:top w:val="single" w:sz="12" w:space="0" w:color="auto"/>
-              <w:left w:val="single" w:sz="12" w:space="0" w:color="auto"/>
-              <w:bottom w:val="single" w:sz="12" w:space="0" w:color="auto"/>
-              <w:right w:val="single" w:sz="12" w:space="0" w:color="auto"/>
-            </w:tcBorders>
-            <w:shd w:val="clear" w:color="auto" w:fill="auto"/>
-            <w:vAlign w:val="center"/>
-          </w:tcPr>
-          <w:p>
-            <w:pPr>
-              <w:tabs>
-                <w:tab w:val="left" w:pos="3221"/>
-              </w:tabs>
-              <w:bidi/>
-              <w:spacing w:after="0" w:line="240" w:lineRule="auto"/>
-              <w:rPr>
-                <w:rFonts w:cs="B Nazanin"/>
-              </w:rPr>
-            </w:pPr>
-            <w:r>
-              <w:rPr>
-                <w:rFonts w:cs="B Nazanin" w:hint="cs"/>
-                <w:rtl/>
-              </w:rPr>
-              <w:t xml:space="preserve">جناب </w:t>
-            </w:r>
-            <w:proofErr w:type="spellStart"/>
-            <w:r>
-              <w:rPr>
-                <w:rFonts w:cs="B Nazanin" w:hint="cs"/>
-                <w:rtl/>
-              </w:rPr>
-              <w:t>آقای</w:t>
-            </w:r>
-            <w:proofErr w:type="spellEnd"/>
-            <w:r>
-              <w:rPr>
-                <w:rFonts w:cs="B Nazanin" w:hint="cs"/>
-                <w:rtl/>
-              </w:rPr>
-              <w:t xml:space="preserve"> </w:t>
-            </w:r>
-            <w:proofErr w:type="spellStart"/>
-            <w:r>
-              <w:rPr>
-                <w:rFonts w:cs="B Nazanin" w:hint="cs"/>
-                <w:rtl/>
-              </w:rPr>
-              <w:t>سید</w:t>
-            </w:r>
-            <w:proofErr w:type="spellEnd"/>
-            <w:r>
-              <w:rPr>
-                <w:rFonts w:cs="B Nazanin" w:hint="cs"/>
-                <w:rtl/>
-              </w:rPr>
-              <w:t xml:space="preserve"> جلال </w:t>
-            </w:r>
-            <w:proofErr w:type="spellStart"/>
-            <w:r>
-              <w:rPr>
-                <w:rFonts w:cs="B Nazanin" w:hint="cs"/>
-                <w:rtl/>
-              </w:rPr>
-              <w:t>تولیت</w:t>
-            </w:r>
-            <w:proofErr w:type="spellEnd"/>
-          </w:p>
-        </w:tc>
-        <w:tc>
-          <w:tcPr>
-            <w:tcW w:w="2348" w:type="pct"/>
-            <w:tcBorders>
-              <w:top w:val="single" w:sz="12" w:space="0" w:color="auto"/>
-              <w:left w:val="single" w:sz="12" w:space="0" w:color="auto"/>
-              <w:bottom w:val="single" w:sz="12" w:space="0" w:color="auto"/>
-              <w:right w:val="single" w:sz="4" w:space="0" w:color="auto"/>
-            </w:tcBorders>
-            <w:shd w:val="clear" w:color="auto" w:fill="auto"/>
-            <w:vAlign w:val="center"/>
-          </w:tcPr>
-          <w:p>
-            <w:pPr>
-              <w:bidi/>
-              <w:spacing w:after="0" w:line="240" w:lineRule="auto"/>
-              <w:rPr>
-                <w:rFonts w:cs="B Nazanin"/>
-              </w:rPr>
-            </w:pPr>
-            <w:proofErr w:type="spellStart"/>
-            <w:r>
-              <w:rPr>
-                <w:rFonts w:cs="B Nazanin" w:hint="cs"/>
-                <w:rtl/>
-              </w:rPr>
-              <w:t>نماینده</w:t>
-            </w:r>
-            <w:proofErr w:type="spellEnd"/>
-            <w:r>
-              <w:rPr>
-                <w:rFonts w:cs="B Nazanin" w:hint="cs"/>
-                <w:rtl/>
-              </w:rPr>
-              <w:t xml:space="preserve"> </w:t>
-            </w:r>
-            <w:proofErr w:type="gramStart"/>
-            <w:r>
-              <w:rPr>
-                <w:rFonts w:cs="B Nazanin" w:hint="cs"/>
-                <w:rtl/>
-              </w:rPr>
-              <w:t>ستاد</w:t>
-            </w:r>
-            <w:proofErr w:type="gramEnd"/>
-            <w:r>
-              <w:rPr>
-                <w:rFonts w:cs="B Nazanin" w:hint="cs"/>
-                <w:rtl/>
-              </w:rPr>
-              <w:t xml:space="preserve"> </w:t>
-            </w:r>
-            <w:proofErr w:type="spellStart"/>
-            <w:r>
-              <w:rPr>
-                <w:rFonts w:cs="B Nazanin" w:hint="cs"/>
-                <w:rtl/>
-              </w:rPr>
-              <w:t>کل</w:t>
-            </w:r>
-            <w:proofErr w:type="spellEnd"/>
-            <w:r>
-              <w:rPr>
-                <w:rFonts w:cs="B Nazanin" w:hint="cs"/>
-                <w:rtl/>
-              </w:rPr>
-              <w:t xml:space="preserve"> </w:t>
-            </w:r>
-            <w:proofErr w:type="spellStart"/>
-            <w:r>
-              <w:rPr>
-                <w:rFonts w:cs="B Nazanin" w:hint="cs"/>
-                <w:rtl/>
-              </w:rPr>
-              <w:t>نیروهای</w:t>
-            </w:r>
-            <w:proofErr w:type="spellEnd"/>
-            <w:r>
-              <w:rPr>
-                <w:rFonts w:cs="B Nazanin" w:hint="cs"/>
-                <w:rtl/>
-              </w:rPr>
-              <w:t xml:space="preserve"> مسلح</w:t>
-            </w:r>
-          </w:p>
-        </w:tc>
-        <w:tc>
-          <w:tcPr>
-            <w:tcW w:w="952" w:type="pct"/>
-            <w:tcBorders>
-              <w:top w:val="single" w:sz="12" w:space="0" w:color="auto"/>
-              <w:left w:val="single" w:sz="4" w:space="0" w:color="auto"/>
-              <w:bottom w:val="single" w:sz="12" w:space="0" w:color="auto"/>
-              <w:right w:val="single" w:sz="12" w:space="0" w:color="auto"/>
-            </w:tcBorders>
-            <w:shd w:val="clear" w:color="auto" w:fill="auto"/>
-            <w:vAlign w:val="center"/>
-          </w:tcPr>
-          <w:p>
-            <w:pPr>
-              <w:tabs>
-                <w:tab w:val="left" w:pos="3221"/>
-              </w:tabs>
-              <w:bidi/>
-              <w:spacing w:after="0" w:line="240" w:lineRule="auto"/>
-              <w:rPr>
-                <w:rFonts w:cs="B Nazanin"/>
-                <w:b/>
-                <w:bCs/>
-              </w:rPr>
-            </w:pPr>
-          </w:p>
-        </w:tc>
-      </w:tr>
-      <w:tr>
-        <w:trPr>
-          <w:trHeight w:val="406"/>
-          <w:jc w:val="center"/>
-        </w:trPr>
-        <w:tc>
-          <w:tcPr>
-            <w:tcW w:w="357" w:type="pct"/>
-            <w:tcBorders>
-              <w:top w:val="single" w:sz="12" w:space="0" w:color="auto"/>
-              <w:left w:val="single" w:sz="12" w:space="0" w:color="auto"/>
-              <w:bottom w:val="single" w:sz="12" w:space="0" w:color="auto"/>
-              <w:right w:val="single" w:sz="12" w:space="0" w:color="auto"/>
-            </w:tcBorders>
-            <w:shd w:val="clear" w:color="auto" w:fill="auto"/>
-            <w:vAlign w:val="center"/>
-          </w:tcPr>
-          <w:p>
-            <w:pPr>
-              <w:tabs>
-                <w:tab w:val="left" w:pos="3221"/>
-              </w:tabs>
-              <w:bidi/>
-              <w:spacing w:after="0" w:line="240" w:lineRule="auto"/>
-              <w:ind w:right="-362" w:firstLine="203"/>
-              <w:rPr>
-                <w:rFonts w:cs="B Nazanin"/>
-              </w:rPr>
-            </w:pPr>
-            <w:r>
-              <w:rPr>
-                <w:rFonts w:cs="B Nazanin" w:hint="cs"/>
-                <w:rtl/>
-              </w:rPr>
-              <w:t>5</w:t>
-            </w:r>
-          </w:p>
-        </w:tc>
-        <w:tc>
-          <w:tcPr>
-            <w:tcW w:w="1343" w:type="pct"/>
-            <w:tcBorders>
-              <w:top w:val="single" w:sz="12" w:space="0" w:color="auto"/>
-              <w:left w:val="single" w:sz="12" w:space="0" w:color="auto"/>
-              <w:bottom w:val="single" w:sz="12" w:space="0" w:color="auto"/>
-              <w:right w:val="single" w:sz="12" w:space="0" w:color="auto"/>
-            </w:tcBorders>
-            <w:shd w:val="clear" w:color="auto" w:fill="auto"/>
-            <w:vAlign w:val="center"/>
-          </w:tcPr>
-          <w:p>
-            <w:pPr>
-              <w:tabs>
-                <w:tab w:val="left" w:pos="3221"/>
-              </w:tabs>
-              <w:bidi/>
-              <w:spacing w:after="0" w:line="240" w:lineRule="auto"/>
-              <w:rPr>
-                <w:rFonts w:cs="B Nazanin"/>
-                <w:rtl/>
-              </w:rPr>
-            </w:pPr>
-            <w:r>
-              <w:rPr>
-                <w:rFonts w:cs="B Nazanin" w:hint="cs"/>
-                <w:rtl/>
-              </w:rPr>
-              <w:t xml:space="preserve">جناب </w:t>
-            </w:r>
-            <w:proofErr w:type="spellStart"/>
-            <w:r>
-              <w:rPr>
-                <w:rFonts w:cs="B Nazanin" w:hint="cs"/>
-                <w:rtl/>
-              </w:rPr>
-              <w:t>آقای</w:t>
-            </w:r>
-            <w:proofErr w:type="spellEnd"/>
-            <w:r>
-              <w:rPr>
-                <w:rFonts w:cs="B Nazanin" w:hint="cs"/>
-                <w:rtl/>
-              </w:rPr>
-              <w:t xml:space="preserve"> </w:t>
-            </w:r>
-            <w:proofErr w:type="spellStart"/>
-            <w:r>
-              <w:rPr>
-                <w:rFonts w:cs="B Nazanin" w:hint="cs"/>
-                <w:rtl/>
-              </w:rPr>
-              <w:t>امیر</w:t>
-            </w:r>
-            <w:proofErr w:type="spellEnd"/>
-            <w:r>
-              <w:rPr>
-                <w:rFonts w:cs="B Nazanin" w:hint="cs"/>
-                <w:rtl/>
-              </w:rPr>
-              <w:t xml:space="preserve"> </w:t>
-            </w:r>
-            <w:r>
-              <w:rPr>
-                <w:rFonts w:cs="B Nazanin" w:hint="cs"/>
-                <w:rtl/>
-              </w:rPr>
-              <w:t>شجاعان</w:t>
-            </w:r>
-          </w:p>
-        </w:tc>
-        <w:tc>
-          <w:tcPr>
-            <w:tcW w:w="2348" w:type="pct"/>
-            <w:tcBorders>
-              <w:top w:val="single" w:sz="12" w:space="0" w:color="auto"/>
-              <w:left w:val="single" w:sz="12" w:space="0" w:color="auto"/>
-              <w:bottom w:val="single" w:sz="12" w:space="0" w:color="auto"/>
-              <w:right w:val="single" w:sz="4" w:space="0" w:color="auto"/>
-            </w:tcBorders>
-            <w:shd w:val="clear" w:color="auto" w:fill="auto"/>
-            <w:vAlign w:val="center"/>
-          </w:tcPr>
-          <w:p>
-            <w:pPr>
-              <w:tabs>
-                <w:tab w:val="left" w:pos="3221"/>
-              </w:tabs>
-              <w:bidi/>
-              <w:spacing w:after="0" w:line="240" w:lineRule="auto"/>
-              <w:rPr>
-                <w:rFonts w:cs="B Nazanin"/>
-              </w:rPr>
-            </w:pPr>
-            <w:proofErr w:type="spellStart"/>
-            <w:r>
-              <w:rPr>
-                <w:rFonts w:cs="B Nazanin" w:hint="cs"/>
-                <w:rtl/>
-              </w:rPr>
-              <w:t>نماینده</w:t>
-            </w:r>
-            <w:proofErr w:type="spellEnd"/>
-            <w:r>
-              <w:rPr>
-                <w:rFonts w:cs="B Nazanin" w:hint="cs"/>
-                <w:rtl/>
-              </w:rPr>
-              <w:t xml:space="preserve"> وزارت </w:t>
-            </w:r>
-            <w:proofErr w:type="spellStart"/>
-            <w:r>
-              <w:rPr>
-                <w:rFonts w:cs="B Nazanin" w:hint="cs"/>
-                <w:rtl/>
-              </w:rPr>
-              <w:t>کشور</w:t>
-            </w:r>
-            <w:proofErr w:type="spellEnd"/>
-          </w:p>
-        </w:tc>
-        <w:tc>
-          <w:tcPr>
-            <w:tcW w:w="952" w:type="pct"/>
-            <w:tcBorders>
-              <w:top w:val="single" w:sz="12" w:space="0" w:color="auto"/>
-              <w:left w:val="single" w:sz="4" w:space="0" w:color="auto"/>
-              <w:bottom w:val="single" w:sz="12" w:space="0" w:color="auto"/>
-              <w:right w:val="single" w:sz="12" w:space="0" w:color="auto"/>
-            </w:tcBorders>
-            <w:shd w:val="clear" w:color="auto" w:fill="auto"/>
-            <w:vAlign w:val="center"/>
-          </w:tcPr>
-          <w:p>
-            <w:pPr>
-              <w:tabs>
-                <w:tab w:val="left" w:pos="3221"/>
-              </w:tabs>
-              <w:bidi/>
-              <w:spacing w:after="0" w:line="240" w:lineRule="auto"/>
-              <w:rPr>
-                <w:rFonts w:cs="B Nazanin"/>
-                <w:b/>
-                <w:bCs/>
-              </w:rPr>
-            </w:pPr>
-          </w:p>
-        </w:tc>
-      </w:tr>
-      <w:tr>
-        <w:trPr>
-          <w:trHeight w:val="567"/>
-          <w:jc w:val="center"/>
-        </w:trPr>
-        <w:tc>
-          <w:tcPr>
-            <w:tcW w:w="357" w:type="pct"/>
-            <w:tcBorders>
-              <w:top w:val="single" w:sz="12" w:space="0" w:color="auto"/>
-              <w:left w:val="single" w:sz="12" w:space="0" w:color="auto"/>
-              <w:bottom w:val="single" w:sz="12" w:space="0" w:color="auto"/>
-              <w:right w:val="single" w:sz="12" w:space="0" w:color="auto"/>
-            </w:tcBorders>
-            <w:shd w:val="clear" w:color="auto" w:fill="auto"/>
-            <w:vAlign w:val="center"/>
-          </w:tcPr>
-          <w:p>
-            <w:pPr>
-              <w:tabs>
-                <w:tab w:val="left" w:pos="3221"/>
-              </w:tabs>
-              <w:bidi/>
-              <w:spacing w:after="0" w:line="240" w:lineRule="auto"/>
-              <w:ind w:right="-362" w:firstLine="203"/>
-              <w:rPr>
-                <w:rFonts w:cs="B Nazanin"/>
-              </w:rPr>
-            </w:pPr>
-            <w:r>
-              <w:rPr>
-                <w:rFonts w:cs="B Nazanin" w:hint="cs"/>
-                <w:rtl/>
-              </w:rPr>
-              <w:t>6</w:t>
-            </w:r>
-          </w:p>
-        </w:tc>
-        <w:tc>
-          <w:tcPr>
-            <w:tcW w:w="1343" w:type="pct"/>
-            <w:tcBorders>
-              <w:top w:val="single" w:sz="12" w:space="0" w:color="auto"/>
-              <w:left w:val="single" w:sz="12" w:space="0" w:color="auto"/>
-              <w:bottom w:val="single" w:sz="12" w:space="0" w:color="auto"/>
-              <w:right w:val="single" w:sz="12" w:space="0" w:color="auto"/>
-            </w:tcBorders>
-            <w:shd w:val="clear" w:color="auto" w:fill="auto"/>
-            <w:vAlign w:val="center"/>
-          </w:tcPr>
-          <w:p>
-            <w:pPr>
-              <w:tabs>
-                <w:tab w:val="left" w:pos="3221"/>
-              </w:tabs>
-              <w:bidi/>
-              <w:spacing w:after="0" w:line="240" w:lineRule="auto"/>
-              <w:rPr>
-                <w:rFonts w:cs="B Nazanin"/>
-                <w:lang w:bidi="fa-IR"/>
-              </w:rPr>
-            </w:pPr>
-            <w:r>
-              <w:rPr>
-                <w:rFonts w:cs="B Nazanin" w:hint="cs"/>
-                <w:rtl/>
-              </w:rPr>
-              <w:t xml:space="preserve">جناب </w:t>
-            </w:r>
-            <w:proofErr w:type="spellStart"/>
-            <w:r>
-              <w:rPr>
-                <w:rFonts w:cs="B Nazanin" w:hint="cs"/>
-                <w:rtl/>
-              </w:rPr>
-              <w:t>آقای</w:t>
-            </w:r>
-            <w:proofErr w:type="spellEnd"/>
-            <w:r>
-              <w:rPr>
-                <w:rFonts w:cs="B Nazanin" w:hint="cs"/>
-                <w:rtl/>
-              </w:rPr>
-              <w:t xml:space="preserve"> </w:t>
-            </w:r>
-            <w:proofErr w:type="spellStart"/>
-            <w:r>
-              <w:rPr>
-                <w:rFonts w:cs="B Nazanin" w:hint="cs"/>
-                <w:rtl/>
-              </w:rPr>
-              <w:t>صحرایی</w:t>
-            </w:r>
-            <w:proofErr w:type="spellEnd"/>
-          </w:p>
-        </w:tc>
-        <w:tc>
-          <w:tcPr>
-            <w:tcW w:w="2348" w:type="pct"/>
-            <w:tcBorders>
-              <w:top w:val="single" w:sz="12" w:space="0" w:color="auto"/>
-              <w:left w:val="single" w:sz="12" w:space="0" w:color="auto"/>
-              <w:bottom w:val="single" w:sz="12" w:space="0" w:color="auto"/>
-              <w:right w:val="single" w:sz="4" w:space="0" w:color="auto"/>
-            </w:tcBorders>
-            <w:shd w:val="clear" w:color="auto" w:fill="auto"/>
-            <w:vAlign w:val="center"/>
-          </w:tcPr>
-          <w:p>
-            <w:pPr>
-              <w:tabs>
-                <w:tab w:val="left" w:pos="3221"/>
-              </w:tabs>
-              <w:bidi/>
-              <w:spacing w:after="0" w:line="240" w:lineRule="auto"/>
-              <w:rPr>
-                <w:rFonts w:cs="B Nazanin"/>
-              </w:rPr>
-            </w:pPr>
-            <w:proofErr w:type="spellStart"/>
-            <w:r>
-              <w:rPr>
-                <w:rFonts w:cs="B Nazanin" w:hint="cs"/>
-                <w:rtl/>
-              </w:rPr>
-              <w:t>نماینده</w:t>
-            </w:r>
-            <w:proofErr w:type="spellEnd"/>
-            <w:r>
-              <w:rPr>
-                <w:rFonts w:cs="B Nazanin" w:hint="cs"/>
-                <w:rtl/>
-              </w:rPr>
-              <w:t xml:space="preserve"> وزارت اطلاعات</w:t>
-            </w:r>
-          </w:p>
-        </w:tc>
-        <w:tc>
-          <w:tcPr>
-            <w:tcW w:w="952" w:type="pct"/>
-            <w:tcBorders>
-              <w:top w:val="single" w:sz="12" w:space="0" w:color="auto"/>
-              <w:left w:val="single" w:sz="4" w:space="0" w:color="auto"/>
-              <w:bottom w:val="single" w:sz="12" w:space="0" w:color="auto"/>
-              <w:right w:val="single" w:sz="12" w:space="0" w:color="auto"/>
-            </w:tcBorders>
-            <w:shd w:val="clear" w:color="auto" w:fill="auto"/>
-            <w:vAlign w:val="center"/>
-          </w:tcPr>
-          <w:p>
-            <w:pPr>
-              <w:tabs>
-                <w:tab w:val="left" w:pos="3221"/>
-              </w:tabs>
-              <w:bidi/>
-              <w:spacing w:after="0" w:line="240" w:lineRule="auto"/>
-              <w:rPr>
-                <w:rFonts w:cs="B Nazanin"/>
-                <w:b/>
-                <w:bCs/>
-              </w:rPr>
-            </w:pPr>
-          </w:p>
-        </w:tc>
-      </w:tr>
-      <w:tr>
-        <w:trPr>
-          <w:trHeight w:val="567"/>
-          <w:jc w:val="center"/>
-        </w:trPr>
-        <w:tc>
-          <w:tcPr>
-            <w:tcW w:w="357" w:type="pct"/>
-            <w:tcBorders>
-              <w:top w:val="single" w:sz="12" w:space="0" w:color="auto"/>
-              <w:left w:val="single" w:sz="12" w:space="0" w:color="auto"/>
-              <w:bottom w:val="single" w:sz="12" w:space="0" w:color="auto"/>
-              <w:right w:val="single" w:sz="12" w:space="0" w:color="auto"/>
-            </w:tcBorders>
-            <w:shd w:val="clear" w:color="auto" w:fill="auto"/>
-            <w:vAlign w:val="center"/>
-          </w:tcPr>
-          <w:p>
-            <w:pPr>
-              <w:tabs>
-                <w:tab w:val="left" w:pos="3221"/>
-              </w:tabs>
-              <w:bidi/>
-              <w:spacing w:after="0" w:line="240" w:lineRule="auto"/>
-              <w:ind w:right="-362" w:firstLine="203"/>
-              <w:rPr>
-                <w:rFonts w:cs="B Nazanin"/>
-              </w:rPr>
-            </w:pPr>
-            <w:r>
-              <w:rPr>
-                <w:rFonts w:cs="B Nazanin" w:hint="cs"/>
-                <w:rtl/>
-              </w:rPr>
-              <w:t>7</w:t>
-            </w:r>
-          </w:p>
-        </w:tc>
-        <w:tc>
-          <w:tcPr>
-            <w:tcW w:w="1343" w:type="pct"/>
-            <w:tcBorders>
-              <w:top w:val="single" w:sz="12" w:space="0" w:color="auto"/>
-              <w:left w:val="single" w:sz="12" w:space="0" w:color="auto"/>
-              <w:bottom w:val="single" w:sz="12" w:space="0" w:color="auto"/>
-              <w:right w:val="single" w:sz="12" w:space="0" w:color="auto"/>
-            </w:tcBorders>
-            <w:shd w:val="clear" w:color="auto" w:fill="auto"/>
-            <w:vAlign w:val="center"/>
-          </w:tcPr>
-          <w:p>
-            <w:pPr>
-              <w:tabs>
-                <w:tab w:val="left" w:pos="3221"/>
-              </w:tabs>
-              <w:bidi/>
-              <w:spacing w:after="0" w:line="240" w:lineRule="auto"/>
-              <w:rPr>
-                <w:rFonts w:cs="B Nazanin"/>
-              </w:rPr>
-            </w:pPr>
-            <w:r>
-              <w:rPr>
-                <w:rFonts w:cs="B Nazanin" w:hint="cs"/>
-                <w:rtl/>
-              </w:rPr>
-              <w:t xml:space="preserve">جناب </w:t>
-            </w:r>
-            <w:proofErr w:type="spellStart"/>
-            <w:r>
-              <w:rPr>
-                <w:rFonts w:cs="B Nazanin" w:hint="cs"/>
-                <w:rtl/>
-              </w:rPr>
-              <w:t>آقای</w:t>
-            </w:r>
-            <w:proofErr w:type="spellEnd"/>
-            <w:r>
-              <w:rPr>
-                <w:rFonts w:cs="B Nazanin" w:hint="cs"/>
-                <w:rtl/>
-              </w:rPr>
-              <w:t xml:space="preserve"> </w:t>
-            </w:r>
-            <w:proofErr w:type="spellStart"/>
-            <w:r>
-              <w:rPr>
-                <w:rFonts w:cs="B Nazanin" w:hint="cs"/>
-                <w:rtl/>
-              </w:rPr>
-              <w:t>سالاری</w:t>
-            </w:r>
-            <w:proofErr w:type="spellEnd"/>
-            <w:r>
-              <w:rPr>
-                <w:rFonts w:cs="B Nazanin" w:hint="cs"/>
-                <w:rtl/>
-              </w:rPr>
-              <w:t xml:space="preserve"> </w:t>
-            </w:r>
-            <w:proofErr w:type="spellStart"/>
-            <w:r>
-              <w:rPr>
-                <w:rFonts w:cs="B Nazanin" w:hint="cs"/>
-                <w:rtl/>
-              </w:rPr>
-              <w:t>نیا</w:t>
-            </w:r>
-            <w:proofErr w:type="spellEnd"/>
-          </w:p>
-        </w:tc>
-        <w:tc>
-          <w:tcPr>
-            <w:tcW w:w="2348" w:type="pct"/>
-            <w:tcBorders>
-              <w:top w:val="single" w:sz="12" w:space="0" w:color="auto"/>
-              <w:left w:val="single" w:sz="12" w:space="0" w:color="auto"/>
-              <w:bottom w:val="single" w:sz="12" w:space="0" w:color="auto"/>
-              <w:right w:val="single" w:sz="4" w:space="0" w:color="auto"/>
-            </w:tcBorders>
-            <w:shd w:val="clear" w:color="auto" w:fill="auto"/>
-            <w:vAlign w:val="center"/>
-          </w:tcPr>
-          <w:p>
-            <w:pPr>
-              <w:tabs>
-                <w:tab w:val="left" w:pos="3221"/>
-              </w:tabs>
-              <w:bidi/>
-              <w:spacing w:after="0" w:line="240" w:lineRule="auto"/>
-              <w:rPr>
-                <w:rFonts w:cs="B Nazanin"/>
-              </w:rPr>
-            </w:pPr>
-            <w:proofErr w:type="spellStart"/>
-            <w:r>
-              <w:rPr>
-                <w:rFonts w:cs="B Nazanin" w:hint="cs"/>
-                <w:rtl/>
-              </w:rPr>
-              <w:t>نماینده</w:t>
-            </w:r>
-            <w:proofErr w:type="spellEnd"/>
-            <w:r>
-              <w:rPr>
-                <w:rFonts w:cs="B Nazanin" w:hint="cs"/>
-                <w:rtl/>
-              </w:rPr>
-              <w:t xml:space="preserve"> </w:t>
-            </w:r>
-            <w:proofErr w:type="spellStart"/>
-            <w:r>
-              <w:rPr>
-                <w:rFonts w:cs="B Nazanin" w:hint="cs"/>
-                <w:rtl/>
-              </w:rPr>
-              <w:t>نیروی</w:t>
-            </w:r>
-            <w:proofErr w:type="spellEnd"/>
-            <w:r>
-              <w:rPr>
-                <w:rFonts w:cs="B Nazanin" w:hint="cs"/>
-                <w:rtl/>
-              </w:rPr>
-              <w:t xml:space="preserve"> </w:t>
-            </w:r>
-            <w:proofErr w:type="spellStart"/>
-            <w:r>
-              <w:rPr>
-                <w:rFonts w:cs="B Nazanin" w:hint="cs"/>
-                <w:rtl/>
-              </w:rPr>
-              <w:t>انتظامی</w:t>
-            </w:r>
-            <w:proofErr w:type="spellEnd"/>
-            <w:r>
-              <w:rPr>
-                <w:rFonts w:cs="B Nazanin" w:hint="cs"/>
-                <w:rtl/>
-              </w:rPr>
-              <w:t xml:space="preserve"> </w:t>
-            </w:r>
-            <w:proofErr w:type="spellStart"/>
-            <w:r>
-              <w:rPr>
-                <w:rFonts w:cs="B Nazanin" w:hint="cs"/>
-                <w:rtl/>
-              </w:rPr>
-              <w:t>جمهوری</w:t>
-            </w:r>
-            <w:proofErr w:type="spellEnd"/>
-            <w:r>
-              <w:rPr>
-                <w:rFonts w:cs="B Nazanin" w:hint="cs"/>
-                <w:rtl/>
-              </w:rPr>
-              <w:t xml:space="preserve"> </w:t>
-            </w:r>
-            <w:proofErr w:type="spellStart"/>
-            <w:r>
-              <w:rPr>
-                <w:rFonts w:cs="B Nazanin" w:hint="cs"/>
-                <w:rtl/>
-              </w:rPr>
-              <w:t>اسلامی</w:t>
-            </w:r>
-            <w:proofErr w:type="spellEnd"/>
-            <w:r>
-              <w:rPr>
-                <w:rFonts w:cs="B Nazanin" w:hint="cs"/>
-                <w:rtl/>
-              </w:rPr>
-              <w:t xml:space="preserve"> </w:t>
-            </w:r>
-            <w:proofErr w:type="spellStart"/>
-            <w:r>
-              <w:rPr>
-                <w:rFonts w:cs="B Nazanin" w:hint="cs"/>
-                <w:rtl/>
-              </w:rPr>
-              <w:t>ایران</w:t>
-            </w:r>
-            <w:proofErr w:type="spellEnd"/>
-          </w:p>
-        </w:tc>
-        <w:tc>
-          <w:tcPr>
-            <w:tcW w:w="952" w:type="pct"/>
-            <w:tcBorders>
-              <w:top w:val="single" w:sz="12" w:space="0" w:color="auto"/>
-              <w:left w:val="single" w:sz="4" w:space="0" w:color="auto"/>
-              <w:bottom w:val="single" w:sz="12" w:space="0" w:color="auto"/>
-              <w:right w:val="single" w:sz="12" w:space="0" w:color="auto"/>
-            </w:tcBorders>
-            <w:shd w:val="clear" w:color="auto" w:fill="auto"/>
-            <w:vAlign w:val="center"/>
-          </w:tcPr>
-          <w:p>
-            <w:pPr>
-              <w:tabs>
-                <w:tab w:val="left" w:pos="3221"/>
-              </w:tabs>
-              <w:bidi/>
-              <w:spacing w:after="0" w:line="240" w:lineRule="auto"/>
-              <w:rPr>
-                <w:rFonts w:cs="B Nazanin"/>
-                <w:b/>
-                <w:bCs/>
-              </w:rPr>
-            </w:pPr>
-          </w:p>
-        </w:tc>
-      </w:tr>
-      <w:tr>
-        <w:trPr>
-          <w:trHeight w:val="567"/>
-          <w:jc w:val="center"/>
-        </w:trPr>
-        <w:tc>
-          <w:tcPr>
-            <w:tcW w:w="357" w:type="pct"/>
-            <w:tcBorders>
-              <w:top w:val="single" w:sz="12" w:space="0" w:color="auto"/>
-              <w:left w:val="single" w:sz="12" w:space="0" w:color="auto"/>
-              <w:bottom w:val="single" w:sz="12" w:space="0" w:color="auto"/>
-              <w:right w:val="single" w:sz="12" w:space="0" w:color="auto"/>
-            </w:tcBorders>
-            <w:shd w:val="clear" w:color="auto" w:fill="auto"/>
-            <w:vAlign w:val="center"/>
-          </w:tcPr>
-          <w:p>
-            <w:pPr>
-              <w:tabs>
-                <w:tab w:val="left" w:pos="3221"/>
-              </w:tabs>
-              <w:bidi/>
-              <w:spacing w:after="0" w:line="240" w:lineRule="auto"/>
-              <w:ind w:right="-362" w:firstLine="203"/>
-              <w:rPr>
-                <w:rFonts w:cs="B Nazanin"/>
-              </w:rPr>
-            </w:pPr>
-            <w:r>
-              <w:rPr>
-                <w:rFonts w:cs="B Nazanin" w:hint="cs"/>
-                <w:rtl/>
-              </w:rPr>
-              <w:t>8</w:t>
-            </w:r>
-          </w:p>
-        </w:tc>
-        <w:tc>
-          <w:tcPr>
-            <w:tcW w:w="1343" w:type="pct"/>
-            <w:tcBorders>
-              <w:top w:val="single" w:sz="12" w:space="0" w:color="auto"/>
-              <w:left w:val="single" w:sz="12" w:space="0" w:color="auto"/>
-              <w:bottom w:val="single" w:sz="12" w:space="0" w:color="auto"/>
-              <w:right w:val="single" w:sz="12" w:space="0" w:color="auto"/>
-            </w:tcBorders>
-            <w:shd w:val="clear" w:color="auto" w:fill="auto"/>
-            <w:vAlign w:val="center"/>
-          </w:tcPr>
-          <w:p>
-            <w:pPr>
-              <w:tabs>
-                <w:tab w:val="left" w:pos="3221"/>
-              </w:tabs>
-              <w:bidi/>
-              <w:spacing w:after="0" w:line="240" w:lineRule="auto"/>
-              <w:rPr>
-                <w:rFonts w:cs="B Nazanin"/>
-              </w:rPr>
-            </w:pPr>
-            <w:r>
-              <w:rPr>
-                <w:rFonts w:cs="B Nazanin" w:hint="cs"/>
-                <w:rtl/>
-              </w:rPr>
-              <w:t xml:space="preserve">جناب </w:t>
-            </w:r>
-            <w:proofErr w:type="spellStart"/>
-            <w:r>
-              <w:rPr>
-                <w:rFonts w:cs="B Nazanin" w:hint="cs"/>
-                <w:rtl/>
-              </w:rPr>
-              <w:t>آقای</w:t>
-            </w:r>
-            <w:proofErr w:type="spellEnd"/>
-            <w:r>
-              <w:rPr>
-                <w:rFonts w:cs="B Nazanin" w:hint="cs"/>
-                <w:rtl/>
-              </w:rPr>
-              <w:t xml:space="preserve"> مهران </w:t>
-            </w:r>
-            <w:proofErr w:type="spellStart"/>
-            <w:r>
-              <w:rPr>
-                <w:rFonts w:cs="B Nazanin" w:hint="cs"/>
-                <w:rtl/>
-              </w:rPr>
-              <w:t>محرمیان</w:t>
-            </w:r>
-            <w:proofErr w:type="spellEnd"/>
-          </w:p>
-        </w:tc>
-        <w:tc>
-          <w:tcPr>
-            <w:tcW w:w="2348" w:type="pct"/>
-            <w:tcBorders>
-              <w:top w:val="single" w:sz="12" w:space="0" w:color="auto"/>
-              <w:left w:val="single" w:sz="12" w:space="0" w:color="auto"/>
-              <w:bottom w:val="single" w:sz="12" w:space="0" w:color="auto"/>
-              <w:right w:val="single" w:sz="4" w:space="0" w:color="auto"/>
-            </w:tcBorders>
-            <w:shd w:val="clear" w:color="auto" w:fill="auto"/>
-            <w:vAlign w:val="center"/>
-          </w:tcPr>
-          <w:p>
-            <w:pPr>
-              <w:bidi/>
-              <w:spacing w:after="0" w:line="240" w:lineRule="auto"/>
-              <w:rPr>
-                <w:rFonts w:cs="B Nazanin"/>
-              </w:rPr>
-            </w:pPr>
-            <w:proofErr w:type="spellStart"/>
-            <w:r>
-              <w:rPr>
-                <w:rFonts w:cs="B Nazanin" w:hint="cs"/>
-                <w:rtl/>
-              </w:rPr>
-              <w:t>نماینده</w:t>
-            </w:r>
-            <w:proofErr w:type="spellEnd"/>
-            <w:r>
-              <w:rPr>
-                <w:rFonts w:cs="B Nazanin" w:hint="cs"/>
-                <w:rtl/>
-              </w:rPr>
-              <w:t xml:space="preserve"> </w:t>
-            </w:r>
-            <w:proofErr w:type="spellStart"/>
-            <w:r>
-              <w:rPr>
-                <w:rFonts w:cs="B Nazanin" w:hint="cs"/>
-                <w:rtl/>
-              </w:rPr>
-              <w:t>بانک</w:t>
-            </w:r>
-            <w:proofErr w:type="spellEnd"/>
-            <w:r>
-              <w:rPr>
-                <w:rFonts w:cs="B Nazanin" w:hint="cs"/>
-                <w:rtl/>
-              </w:rPr>
-              <w:t xml:space="preserve"> </w:t>
-            </w:r>
-            <w:proofErr w:type="spellStart"/>
-            <w:r>
-              <w:rPr>
-                <w:rFonts w:cs="B Nazanin" w:hint="cs"/>
-                <w:rtl/>
-              </w:rPr>
-              <w:t>مرکزی</w:t>
-            </w:r>
-            <w:proofErr w:type="spellEnd"/>
-            <w:r>
-              <w:rPr>
-                <w:rFonts w:cs="B Nazanin" w:hint="cs"/>
-                <w:rtl/>
-              </w:rPr>
-              <w:t xml:space="preserve"> </w:t>
-            </w:r>
-            <w:proofErr w:type="spellStart"/>
-            <w:r>
-              <w:rPr>
-                <w:rFonts w:cs="B Nazanin" w:hint="cs"/>
-                <w:rtl/>
-              </w:rPr>
-              <w:t>جمهوری</w:t>
-            </w:r>
-            <w:proofErr w:type="spellEnd"/>
-            <w:r>
-              <w:rPr>
-                <w:rFonts w:cs="B Nazanin" w:hint="cs"/>
-                <w:rtl/>
-              </w:rPr>
-              <w:t xml:space="preserve"> </w:t>
-            </w:r>
-            <w:proofErr w:type="spellStart"/>
-            <w:r>
-              <w:rPr>
-                <w:rFonts w:cs="B Nazanin" w:hint="cs"/>
-                <w:rtl/>
-              </w:rPr>
-              <w:t>اسلامی</w:t>
-            </w:r>
-            <w:proofErr w:type="spellEnd"/>
-            <w:r>
-              <w:rPr>
-                <w:rFonts w:cs="B Nazanin" w:hint="cs"/>
-                <w:rtl/>
-              </w:rPr>
-              <w:t xml:space="preserve"> </w:t>
-            </w:r>
-            <w:proofErr w:type="spellStart"/>
-            <w:r>
-              <w:rPr>
-                <w:rFonts w:cs="B Nazanin" w:hint="cs"/>
-                <w:rtl/>
-              </w:rPr>
-              <w:t>ایران</w:t>
-            </w:r>
-            <w:proofErr w:type="spellEnd"/>
-          </w:p>
-        </w:tc>
-        <w:tc>
-          <w:tcPr>
-            <w:tcW w:w="952" w:type="pct"/>
-            <w:tcBorders>
-              <w:top w:val="single" w:sz="12" w:space="0" w:color="auto"/>
-              <w:left w:val="single" w:sz="4" w:space="0" w:color="auto"/>
-              <w:bottom w:val="single" w:sz="12" w:space="0" w:color="auto"/>
-              <w:right w:val="single" w:sz="12" w:space="0" w:color="auto"/>
-            </w:tcBorders>
-            <w:shd w:val="clear" w:color="auto" w:fill="auto"/>
-            <w:vAlign w:val="center"/>
-          </w:tcPr>
-          <w:p>
-            <w:pPr>
-              <w:tabs>
-                <w:tab w:val="left" w:pos="3221"/>
-              </w:tabs>
-              <w:bidi/>
-              <w:spacing w:after="0" w:line="240" w:lineRule="auto"/>
-              <w:rPr>
-                <w:rFonts w:cs="B Nazanin"/>
-              </w:rPr>
-            </w:pPr>
-          </w:p>
-        </w:tc>
-      </w:tr>
-      <w:tr>
-        <w:trPr>
-          <w:trHeight w:val="567"/>
-          <w:jc w:val="center"/>
-        </w:trPr>
-        <w:tc>
-          <w:tcPr>
-            <w:tcW w:w="357" w:type="pct"/>
-            <w:tcBorders>
-              <w:top w:val="single" w:sz="12" w:space="0" w:color="auto"/>
-              <w:left w:val="single" w:sz="12" w:space="0" w:color="auto"/>
-              <w:bottom w:val="single" w:sz="12" w:space="0" w:color="auto"/>
-              <w:right w:val="single" w:sz="12" w:space="0" w:color="auto"/>
-            </w:tcBorders>
-            <w:shd w:val="clear" w:color="auto" w:fill="auto"/>
-            <w:vAlign w:val="center"/>
-          </w:tcPr>
-          <w:p>
-            <w:pPr>
-              <w:tabs>
-                <w:tab w:val="left" w:pos="3221"/>
-              </w:tabs>
-              <w:bidi/>
-              <w:spacing w:after="0" w:line="240" w:lineRule="auto"/>
-              <w:ind w:right="-362" w:firstLine="203"/>
-              <w:rPr>
-                <w:rFonts w:cs="B Nazanin"/>
-              </w:rPr>
-            </w:pPr>
-            <w:r>
-              <w:rPr>
-                <w:rFonts w:cs="B Nazanin" w:hint="cs"/>
-                <w:rtl/>
-              </w:rPr>
-              <w:t>9</w:t>
-            </w:r>
-          </w:p>
-        </w:tc>
-        <w:tc>
-          <w:tcPr>
-            <w:tcW w:w="1343" w:type="pct"/>
-            <w:tcBorders>
-              <w:top w:val="single" w:sz="12" w:space="0" w:color="auto"/>
-              <w:left w:val="single" w:sz="12" w:space="0" w:color="auto"/>
-              <w:bottom w:val="single" w:sz="12" w:space="0" w:color="auto"/>
-              <w:right w:val="single" w:sz="12" w:space="0" w:color="auto"/>
-            </w:tcBorders>
-            <w:shd w:val="clear" w:color="auto" w:fill="auto"/>
-            <w:vAlign w:val="center"/>
-          </w:tcPr>
-          <w:p>
-            <w:pPr>
-              <w:tabs>
-                <w:tab w:val="left" w:pos="3221"/>
-              </w:tabs>
-              <w:bidi/>
-              <w:spacing w:after="0" w:line="240" w:lineRule="auto"/>
-              <w:rPr>
-                <w:rFonts w:cs="B Nazanin"/>
-              </w:rPr>
-            </w:pPr>
-            <w:r>
-              <w:rPr>
-                <w:rFonts w:cs="B Nazanin" w:hint="cs"/>
-                <w:rtl/>
-              </w:rPr>
-              <w:t xml:space="preserve">جناب </w:t>
-            </w:r>
-            <w:proofErr w:type="spellStart"/>
-            <w:r>
-              <w:rPr>
-                <w:rFonts w:cs="B Nazanin" w:hint="cs"/>
-                <w:rtl/>
-              </w:rPr>
-              <w:t>آقای</w:t>
-            </w:r>
-            <w:proofErr w:type="spellEnd"/>
-            <w:r>
-              <w:rPr>
-                <w:rFonts w:cs="B Nazanin" w:hint="cs"/>
-                <w:rtl/>
-              </w:rPr>
-              <w:t xml:space="preserve"> </w:t>
-            </w:r>
-            <w:proofErr w:type="spellStart"/>
-            <w:r>
-              <w:rPr>
-                <w:rFonts w:cs="B Nazanin" w:hint="cs"/>
-                <w:rtl/>
-              </w:rPr>
-              <w:t>علیزاده</w:t>
-            </w:r>
-            <w:proofErr w:type="spellEnd"/>
-          </w:p>
-        </w:tc>
-        <w:tc>
-          <w:tcPr>
-            <w:tcW w:w="2348" w:type="pct"/>
-            <w:tcBorders>
-              <w:top w:val="single" w:sz="12" w:space="0" w:color="auto"/>
-              <w:left w:val="single" w:sz="12" w:space="0" w:color="auto"/>
-              <w:bottom w:val="single" w:sz="12" w:space="0" w:color="auto"/>
-              <w:right w:val="single" w:sz="4" w:space="0" w:color="auto"/>
-            </w:tcBorders>
-            <w:shd w:val="clear" w:color="auto" w:fill="auto"/>
-            <w:vAlign w:val="center"/>
-          </w:tcPr>
-          <w:p>
-            <w:pPr>
-              <w:bidi/>
-              <w:spacing w:after="0" w:line="240" w:lineRule="auto"/>
-              <w:rPr>
-                <w:rFonts w:cs="B Nazanin"/>
-              </w:rPr>
-            </w:pPr>
-            <w:proofErr w:type="spellStart"/>
-            <w:r>
-              <w:rPr>
-                <w:rFonts w:cs="B Nazanin" w:hint="cs"/>
-                <w:rtl/>
-              </w:rPr>
-              <w:t>نماینده</w:t>
-            </w:r>
-            <w:proofErr w:type="spellEnd"/>
-            <w:r>
-              <w:rPr>
-                <w:rFonts w:cs="B Nazanin" w:hint="cs"/>
-                <w:rtl/>
-              </w:rPr>
-              <w:t xml:space="preserve"> </w:t>
-            </w:r>
-            <w:proofErr w:type="spellStart"/>
-            <w:r>
-              <w:rPr>
-                <w:rFonts w:cs="B Nazanin" w:hint="cs"/>
-                <w:rtl/>
-              </w:rPr>
-              <w:t>سازمان</w:t>
-            </w:r>
-            <w:proofErr w:type="spellEnd"/>
-            <w:r>
-              <w:rPr>
-                <w:rFonts w:cs="B Nazanin" w:hint="cs"/>
-                <w:rtl/>
-              </w:rPr>
-              <w:t xml:space="preserve"> </w:t>
-            </w:r>
-            <w:proofErr w:type="spellStart"/>
-            <w:r>
-              <w:rPr>
-                <w:rFonts w:cs="B Nazanin" w:hint="cs"/>
-                <w:rtl/>
-              </w:rPr>
-              <w:t>اداری</w:t>
-            </w:r>
-            <w:proofErr w:type="spellEnd"/>
-            <w:r>
-              <w:rPr>
-                <w:rFonts w:cs="B Nazanin" w:hint="cs"/>
-                <w:rtl/>
-              </w:rPr>
-              <w:t xml:space="preserve"> </w:t>
-            </w:r>
-            <w:proofErr w:type="gramStart"/>
-            <w:r>
-              <w:rPr>
-                <w:rFonts w:cs="B Nazanin" w:hint="cs"/>
-                <w:rtl/>
-              </w:rPr>
-              <w:t xml:space="preserve">و </w:t>
-            </w:r>
-            <w:proofErr w:type="spellStart"/>
-            <w:r>
-              <w:rPr>
-                <w:rFonts w:cs="B Nazanin" w:hint="cs"/>
-                <w:rtl/>
-              </w:rPr>
-              <w:t>استخدامی</w:t>
-            </w:r>
-            <w:proofErr w:type="spellEnd"/>
-            <w:proofErr w:type="gramEnd"/>
-            <w:r>
-              <w:rPr>
-                <w:rFonts w:cs="B Nazanin" w:hint="cs"/>
-                <w:rtl/>
-              </w:rPr>
-              <w:t xml:space="preserve"> </w:t>
-            </w:r>
-            <w:proofErr w:type="spellStart"/>
-            <w:r>
-              <w:rPr>
-                <w:rFonts w:cs="B Nazanin" w:hint="cs"/>
-                <w:rtl/>
-              </w:rPr>
-              <w:t>کشور</w:t>
-            </w:r>
-            <w:proofErr w:type="spellEnd"/>
-          </w:p>
-        </w:tc>
-        <w:tc>
-          <w:tcPr>
-            <w:tcW w:w="952" w:type="pct"/>
-            <w:tcBorders>
-              <w:top w:val="single" w:sz="12" w:space="0" w:color="auto"/>
-              <w:left w:val="single" w:sz="4" w:space="0" w:color="auto"/>
-              <w:bottom w:val="single" w:sz="12" w:space="0" w:color="auto"/>
-              <w:right w:val="single" w:sz="12" w:space="0" w:color="auto"/>
-            </w:tcBorders>
-            <w:shd w:val="clear" w:color="auto" w:fill="auto"/>
-            <w:vAlign w:val="center"/>
-          </w:tcPr>
-          <w:p>
-            <w:pPr>
-              <w:tabs>
-                <w:tab w:val="left" w:pos="3221"/>
-              </w:tabs>
-              <w:bidi/>
-              <w:spacing w:after="0" w:line="240" w:lineRule="auto"/>
-              <w:rPr>
-                <w:rFonts w:cs="B Nazanin"/>
-                <w:b/>
-                <w:bCs/>
-              </w:rPr>
-            </w:pPr>
-          </w:p>
-        </w:tc>
-      </w:tr>
-      <w:tr>
-        <w:trPr>
-          <w:trHeight w:val="567"/>
-          <w:jc w:val="center"/>
-        </w:trPr>
-        <w:tc>
-          <w:tcPr>
-            <w:tcW w:w="357" w:type="pct"/>
-            <w:tcBorders>
-              <w:top w:val="single" w:sz="12" w:space="0" w:color="auto"/>
-              <w:left w:val="single" w:sz="12" w:space="0" w:color="auto"/>
-              <w:bottom w:val="single" w:sz="12" w:space="0" w:color="auto"/>
-              <w:right w:val="single" w:sz="12" w:space="0" w:color="auto"/>
-            </w:tcBorders>
-            <w:shd w:val="clear" w:color="auto" w:fill="auto"/>
-            <w:vAlign w:val="center"/>
-          </w:tcPr>
-          <w:p>
-            <w:pPr>
-              <w:tabs>
-                <w:tab w:val="left" w:pos="3221"/>
-              </w:tabs>
-              <w:bidi/>
-              <w:spacing w:after="0" w:line="240" w:lineRule="auto"/>
-              <w:ind w:right="-362" w:firstLine="203"/>
-              <w:rPr>
-                <w:rFonts w:cs="B Nazanin"/>
-              </w:rPr>
-            </w:pPr>
-            <w:r>
-              <w:rPr>
-                <w:rFonts w:cs="B Nazanin" w:hint="cs"/>
-                <w:rtl/>
-              </w:rPr>
-              <w:t>10</w:t>
-            </w:r>
-          </w:p>
-        </w:tc>
-        <w:tc>
-          <w:tcPr>
-            <w:tcW w:w="1343" w:type="pct"/>
-            <w:tcBorders>
-              <w:top w:val="single" w:sz="12" w:space="0" w:color="auto"/>
-              <w:left w:val="single" w:sz="12" w:space="0" w:color="auto"/>
-              <w:bottom w:val="single" w:sz="12" w:space="0" w:color="auto"/>
-              <w:right w:val="single" w:sz="12" w:space="0" w:color="auto"/>
-            </w:tcBorders>
-            <w:shd w:val="clear" w:color="auto" w:fill="auto"/>
-            <w:vAlign w:val="center"/>
-          </w:tcPr>
-          <w:p>
-            <w:pPr>
-              <w:tabs>
-                <w:tab w:val="left" w:pos="3221"/>
-              </w:tabs>
-              <w:bidi/>
-              <w:spacing w:after="0" w:line="240" w:lineRule="auto"/>
-              <w:rPr>
-                <w:rFonts w:cs="B Nazanin"/>
-              </w:rPr>
-            </w:pPr>
-            <w:r>
-              <w:rPr>
-                <w:rFonts w:cs="B Nazanin" w:hint="cs"/>
-                <w:rtl/>
-              </w:rPr>
-              <w:t xml:space="preserve">جناب </w:t>
-            </w:r>
-            <w:proofErr w:type="spellStart"/>
-            <w:r>
-              <w:rPr>
-                <w:rFonts w:cs="B Nazanin" w:hint="cs"/>
-                <w:rtl/>
-              </w:rPr>
-              <w:t>آقای</w:t>
-            </w:r>
-            <w:proofErr w:type="spellEnd"/>
-            <w:r>
-              <w:rPr>
-                <w:rFonts w:cs="B Nazanin" w:hint="cs"/>
-                <w:rtl/>
-              </w:rPr>
-              <w:t xml:space="preserve"> </w:t>
-            </w:r>
-            <w:r>
-              <w:rPr>
-                <w:rFonts w:cs="B Nazanin" w:hint="cs"/>
-                <w:rtl/>
-              </w:rPr>
-              <w:t>جواد موحد</w:t>
-            </w:r>
-          </w:p>
-        </w:tc>
-        <w:tc>
-          <w:tcPr>
-            <w:tcW w:w="2348" w:type="pct"/>
-            <w:tcBorders>
-              <w:top w:val="single" w:sz="12" w:space="0" w:color="auto"/>
-              <w:left w:val="single" w:sz="12" w:space="0" w:color="auto"/>
-              <w:bottom w:val="single" w:sz="12" w:space="0" w:color="auto"/>
-              <w:right w:val="single" w:sz="4" w:space="0" w:color="auto"/>
-            </w:tcBorders>
-            <w:shd w:val="clear" w:color="auto" w:fill="auto"/>
-            <w:vAlign w:val="center"/>
-          </w:tcPr>
-          <w:p>
-            <w:pPr>
-              <w:tabs>
-                <w:tab w:val="left" w:pos="3221"/>
-              </w:tabs>
-              <w:bidi/>
-              <w:spacing w:after="0" w:line="240" w:lineRule="auto"/>
-              <w:rPr>
-                <w:rFonts w:cs="B Nazanin"/>
-              </w:rPr>
-            </w:pPr>
-            <w:proofErr w:type="spellStart"/>
-            <w:r>
-              <w:rPr>
-                <w:rFonts w:cs="B Nazanin" w:hint="cs"/>
-                <w:rtl/>
-              </w:rPr>
-              <w:t>نماینده</w:t>
-            </w:r>
-            <w:proofErr w:type="spellEnd"/>
-            <w:r>
-              <w:rPr>
-                <w:rFonts w:cs="B Nazanin" w:hint="cs"/>
-                <w:rtl/>
-              </w:rPr>
-              <w:t xml:space="preserve"> وزارت ارتباطات </w:t>
-            </w:r>
-            <w:proofErr w:type="gramStart"/>
-            <w:r>
-              <w:rPr>
-                <w:rFonts w:cs="B Nazanin" w:hint="cs"/>
-                <w:rtl/>
-              </w:rPr>
-              <w:t xml:space="preserve">و </w:t>
-            </w:r>
-            <w:proofErr w:type="spellStart"/>
-            <w:r>
-              <w:rPr>
-                <w:rFonts w:cs="B Nazanin" w:hint="cs"/>
-                <w:rtl/>
-              </w:rPr>
-              <w:t>فن‌آوری</w:t>
-            </w:r>
-            <w:proofErr w:type="spellEnd"/>
-            <w:proofErr w:type="gramEnd"/>
-            <w:r>
-              <w:rPr>
-                <w:rFonts w:cs="B Nazanin" w:hint="cs"/>
-                <w:rtl/>
-              </w:rPr>
-              <w:t xml:space="preserve"> اطلاعات</w:t>
-            </w:r>
-          </w:p>
-        </w:tc>
-        <w:tc>
-          <w:tcPr>
-            <w:tcW w:w="952" w:type="pct"/>
-            <w:tcBorders>
-              <w:top w:val="single" w:sz="12" w:space="0" w:color="auto"/>
-              <w:left w:val="single" w:sz="4" w:space="0" w:color="auto"/>
-              <w:bottom w:val="single" w:sz="12" w:space="0" w:color="auto"/>
-              <w:right w:val="single" w:sz="12" w:space="0" w:color="auto"/>
-            </w:tcBorders>
-            <w:shd w:val="clear" w:color="auto" w:fill="auto"/>
-            <w:vAlign w:val="center"/>
-          </w:tcPr>
-          <w:p>
-            <w:pPr>
-              <w:tabs>
-                <w:tab w:val="left" w:pos="3221"/>
-              </w:tabs>
-              <w:bidi/>
-              <w:spacing w:after="0" w:line="240" w:lineRule="auto"/>
-              <w:rPr>
-                <w:rFonts w:cs="B Nazanin"/>
-                <w:b/>
-                <w:bCs/>
-              </w:rPr>
-            </w:pPr>
-          </w:p>
-        </w:tc>
-      </w:tr>
-      <w:tr>
-        <w:trPr>
-          <w:trHeight w:val="567"/>
-          <w:jc w:val="center"/>
-        </w:trPr>
-        <w:tc>
-          <w:tcPr>
-            <w:tcW w:w="357" w:type="pct"/>
-            <w:tcBorders>
-              <w:top w:val="single" w:sz="12" w:space="0" w:color="auto"/>
-              <w:left w:val="single" w:sz="12" w:space="0" w:color="auto"/>
-              <w:bottom w:val="single" w:sz="12" w:space="0" w:color="auto"/>
-              <w:right w:val="single" w:sz="12" w:space="0" w:color="auto"/>
-            </w:tcBorders>
-            <w:shd w:val="clear" w:color="auto" w:fill="auto"/>
-            <w:vAlign w:val="center"/>
-          </w:tcPr>
-          <w:p>
-            <w:pPr>
-              <w:tabs>
-                <w:tab w:val="left" w:pos="3221"/>
-              </w:tabs>
-              <w:bidi/>
-              <w:spacing w:after="0" w:line="240" w:lineRule="auto"/>
-              <w:ind w:right="-362" w:firstLine="203"/>
-              <w:rPr>
-                <w:rFonts w:cs="B Nazanin"/>
-              </w:rPr>
-            </w:pPr>
-            <w:r>
-              <w:rPr>
-                <w:rFonts w:cs="B Nazanin" w:hint="cs"/>
-                <w:rtl/>
-              </w:rPr>
-              <w:t>11</w:t>
-            </w:r>
-          </w:p>
-        </w:tc>
-        <w:tc>
-          <w:tcPr>
-            <w:tcW w:w="1343" w:type="pct"/>
-            <w:tcBorders>
-              <w:top w:val="single" w:sz="12" w:space="0" w:color="auto"/>
-              <w:left w:val="single" w:sz="12" w:space="0" w:color="auto"/>
-              <w:bottom w:val="single" w:sz="12" w:space="0" w:color="auto"/>
-              <w:right w:val="single" w:sz="12" w:space="0" w:color="auto"/>
-            </w:tcBorders>
-            <w:shd w:val="clear" w:color="auto" w:fill="auto"/>
-            <w:vAlign w:val="center"/>
-          </w:tcPr>
-          <w:p>
-            <w:pPr>
-              <w:tabs>
-                <w:tab w:val="left" w:pos="3221"/>
-              </w:tabs>
-              <w:bidi/>
-              <w:spacing w:after="0" w:line="240" w:lineRule="auto"/>
-              <w:rPr>
-                <w:rFonts w:cs="B Nazanin"/>
-                <w:rtl/>
-              </w:rPr>
-            </w:pPr>
-            <w:r>
-              <w:rPr>
-                <w:rFonts w:cs="B Nazanin" w:hint="cs"/>
-                <w:rtl/>
-              </w:rPr>
-              <w:t xml:space="preserve">جناب </w:t>
-            </w:r>
-            <w:proofErr w:type="spellStart"/>
-            <w:r>
-              <w:rPr>
-                <w:rFonts w:cs="B Nazanin" w:hint="cs"/>
-                <w:rtl/>
-              </w:rPr>
-              <w:t>آقای</w:t>
-            </w:r>
-            <w:proofErr w:type="spellEnd"/>
-            <w:r>
-              <w:rPr>
-                <w:rFonts w:cs="B Nazanin" w:hint="cs"/>
-                <w:rtl/>
-              </w:rPr>
-              <w:t xml:space="preserve"> احمد </w:t>
-            </w:r>
-            <w:proofErr w:type="spellStart"/>
-            <w:r>
-              <w:rPr>
-                <w:rFonts w:cs="B Nazanin" w:hint="cs"/>
-                <w:rtl/>
-              </w:rPr>
-              <w:t>تقوایی</w:t>
-            </w:r>
-            <w:proofErr w:type="spellEnd"/>
-            <w:r>
-              <w:rPr>
-                <w:rFonts w:cs="B Nazanin" w:hint="cs"/>
-                <w:rtl/>
-              </w:rPr>
-              <w:t xml:space="preserve"> </w:t>
-            </w:r>
-            <w:proofErr w:type="spellStart"/>
-            <w:r>
-              <w:rPr>
-                <w:rFonts w:cs="B Nazanin" w:hint="cs"/>
-                <w:rtl/>
-              </w:rPr>
-              <w:t>نجیب</w:t>
-            </w:r>
-            <w:proofErr w:type="spellEnd"/>
-          </w:p>
-        </w:tc>
-        <w:tc>
-          <w:tcPr>
-            <w:tcW w:w="2348" w:type="pct"/>
-            <w:tcBorders>
-              <w:top w:val="single" w:sz="12" w:space="0" w:color="auto"/>
-              <w:left w:val="single" w:sz="12" w:space="0" w:color="auto"/>
-              <w:bottom w:val="single" w:sz="12" w:space="0" w:color="auto"/>
-              <w:right w:val="single" w:sz="4" w:space="0" w:color="auto"/>
-            </w:tcBorders>
-            <w:shd w:val="clear" w:color="auto" w:fill="auto"/>
-            <w:vAlign w:val="center"/>
-          </w:tcPr>
-          <w:p>
-            <w:pPr>
-              <w:tabs>
-                <w:tab w:val="left" w:pos="3221"/>
-              </w:tabs>
-              <w:bidi/>
-              <w:spacing w:after="0" w:line="240" w:lineRule="auto"/>
-              <w:rPr>
-                <w:rFonts w:cs="B Nazanin"/>
-              </w:rPr>
-            </w:pPr>
-            <w:proofErr w:type="spellStart"/>
-            <w:r>
-              <w:rPr>
-                <w:rFonts w:cs="B Nazanin" w:hint="cs"/>
-                <w:rtl/>
-              </w:rPr>
-              <w:t>نماینده</w:t>
-            </w:r>
-            <w:proofErr w:type="spellEnd"/>
-            <w:r>
-              <w:rPr>
-                <w:rFonts w:cs="B Nazanin" w:hint="cs"/>
-                <w:rtl/>
-              </w:rPr>
-              <w:t xml:space="preserve"> </w:t>
-            </w:r>
-            <w:proofErr w:type="spellStart"/>
-            <w:r>
-              <w:rPr>
-                <w:rFonts w:cs="B Nazanin" w:hint="cs"/>
-                <w:rtl/>
-              </w:rPr>
-              <w:t>رئیس</w:t>
-            </w:r>
-            <w:proofErr w:type="spellEnd"/>
-            <w:r>
-              <w:rPr>
-                <w:rFonts w:cs="B Nazanin" w:hint="cs"/>
-                <w:rtl/>
-              </w:rPr>
-              <w:t xml:space="preserve"> </w:t>
-            </w:r>
-            <w:proofErr w:type="spellStart"/>
-            <w:r>
-              <w:rPr>
-                <w:rFonts w:cs="B Nazanin" w:hint="cs"/>
-                <w:rtl/>
-              </w:rPr>
-              <w:t>هیئت</w:t>
-            </w:r>
-            <w:proofErr w:type="spellEnd"/>
-            <w:r>
-              <w:rPr>
-                <w:rFonts w:cs="B Nazanin" w:hint="cs"/>
-                <w:rtl/>
-              </w:rPr>
-              <w:t xml:space="preserve"> مقررات </w:t>
-            </w:r>
-            <w:proofErr w:type="spellStart"/>
-            <w:r>
-              <w:rPr>
-                <w:rFonts w:cs="B Nazanin" w:hint="cs"/>
-                <w:rtl/>
-              </w:rPr>
-              <w:t>زدایی</w:t>
-            </w:r>
-            <w:proofErr w:type="spellEnd"/>
-            <w:r>
-              <w:rPr>
-                <w:rFonts w:cs="B Nazanin" w:hint="cs"/>
-                <w:rtl/>
-              </w:rPr>
-              <w:t xml:space="preserve"> </w:t>
-            </w:r>
-            <w:proofErr w:type="gramStart"/>
-            <w:r>
-              <w:rPr>
-                <w:rFonts w:cs="B Nazanin" w:hint="cs"/>
-                <w:rtl/>
-              </w:rPr>
-              <w:t xml:space="preserve">و </w:t>
-            </w:r>
-            <w:proofErr w:type="spellStart"/>
-            <w:r>
-              <w:rPr>
-                <w:rFonts w:cs="B Nazanin" w:hint="cs"/>
-                <w:rtl/>
-              </w:rPr>
-              <w:t>تسهیل</w:t>
-            </w:r>
-            <w:proofErr w:type="spellEnd"/>
-            <w:proofErr w:type="gramEnd"/>
-            <w:r>
-              <w:rPr>
-                <w:rFonts w:cs="B Nazanin" w:hint="cs"/>
-                <w:rtl/>
-              </w:rPr>
-              <w:t xml:space="preserve"> صدور </w:t>
-            </w:r>
-            <w:proofErr w:type="spellStart"/>
-            <w:r>
-              <w:rPr>
-                <w:rFonts w:cs="B Nazanin" w:hint="cs"/>
-                <w:rtl/>
-              </w:rPr>
-              <w:t>مجوزهای</w:t>
-            </w:r>
-            <w:proofErr w:type="spellEnd"/>
-            <w:r>
-              <w:rPr>
-                <w:rFonts w:cs="B Nazanin" w:hint="cs"/>
-                <w:rtl/>
-              </w:rPr>
-              <w:t xml:space="preserve"> </w:t>
-            </w:r>
-            <w:proofErr w:type="spellStart"/>
-            <w:r>
-              <w:rPr>
-                <w:rFonts w:cs="B Nazanin" w:hint="eastAsia"/>
-                <w:rtl/>
-              </w:rPr>
-              <w:t>کسب‌وکار</w:t>
-            </w:r>
-            <w:proofErr w:type="spellEnd"/>
-          </w:p>
-        </w:tc>
-        <w:tc>
-          <w:tcPr>
-            <w:tcW w:w="952" w:type="pct"/>
-            <w:tcBorders>
-              <w:top w:val="single" w:sz="12" w:space="0" w:color="auto"/>
-              <w:left w:val="single" w:sz="4" w:space="0" w:color="auto"/>
-              <w:bottom w:val="single" w:sz="12" w:space="0" w:color="auto"/>
-              <w:right w:val="single" w:sz="12" w:space="0" w:color="auto"/>
-            </w:tcBorders>
-            <w:shd w:val="clear" w:color="auto" w:fill="auto"/>
-            <w:vAlign w:val="center"/>
-          </w:tcPr>
-          <w:p>
-            <w:pPr>
-              <w:tabs>
-                <w:tab w:val="left" w:pos="3221"/>
-              </w:tabs>
-              <w:bidi/>
-              <w:spacing w:after="0" w:line="240" w:lineRule="auto"/>
-              <w:rPr>
-                <w:rFonts w:cs="B Nazanin"/>
-                <w:b/>
-                <w:bCs/>
-              </w:rPr>
-            </w:pPr>
-          </w:p>
-        </w:tc>
-      </w:tr>
-      <w:tr>
-        <w:trPr>
-          <w:trHeight w:val="567"/>
-          <w:jc w:val="center"/>
-        </w:trPr>
-        <w:tc>
-          <w:tcPr>
-            <w:tcW w:w="357" w:type="pct"/>
-            <w:tcBorders>
-              <w:top w:val="single" w:sz="12" w:space="0" w:color="auto"/>
-              <w:left w:val="single" w:sz="12" w:space="0" w:color="auto"/>
-              <w:bottom w:val="single" w:sz="12" w:space="0" w:color="auto"/>
-              <w:right w:val="single" w:sz="12" w:space="0" w:color="auto"/>
-            </w:tcBorders>
-            <w:shd w:val="clear" w:color="auto" w:fill="auto"/>
-            <w:vAlign w:val="center"/>
-          </w:tcPr>
-          <w:p>
-            <w:pPr>
-              <w:tabs>
-                <w:tab w:val="left" w:pos="3221"/>
-              </w:tabs>
-              <w:bidi/>
-              <w:spacing w:after="0" w:line="240" w:lineRule="auto"/>
-              <w:ind w:right="-362" w:firstLine="203"/>
-              <w:rPr>
-                <w:rFonts w:cs="B Nazanin"/>
-              </w:rPr>
-            </w:pPr>
-            <w:r>
-              <w:rPr>
-                <w:rFonts w:cs="B Nazanin" w:hint="cs"/>
-                <w:rtl/>
-              </w:rPr>
-              <w:t>12</w:t>
-            </w:r>
-          </w:p>
-        </w:tc>
-        <w:tc>
-          <w:tcPr>
-            <w:tcW w:w="1343" w:type="pct"/>
-            <w:tcBorders>
-              <w:top w:val="single" w:sz="12" w:space="0" w:color="auto"/>
-              <w:left w:val="single" w:sz="12" w:space="0" w:color="auto"/>
-              <w:bottom w:val="single" w:sz="12" w:space="0" w:color="auto"/>
-              <w:right w:val="single" w:sz="12" w:space="0" w:color="auto"/>
-            </w:tcBorders>
-            <w:shd w:val="clear" w:color="auto" w:fill="auto"/>
-            <w:vAlign w:val="center"/>
-          </w:tcPr>
-          <w:p>
-            <w:pPr>
-              <w:tabs>
-                <w:tab w:val="left" w:pos="3221"/>
-              </w:tabs>
-              <w:bidi/>
-              <w:spacing w:after="0" w:line="240" w:lineRule="auto"/>
-              <w:rPr>
-                <w:rFonts w:cs="B Nazanin"/>
-                <w:lang w:bidi="fa-IR"/>
-              </w:rPr>
-            </w:pPr>
-            <w:r>
-              <w:rPr>
-                <w:rFonts w:cs="B Nazanin"/>
-                <w:rtl/>
-                <w:lang w:bidi="fa-IR"/>
-              </w:rPr>
-              <w:t>جناب آقا</w:t>
-            </w:r>
-            <w:r>
-              <w:rPr>
-                <w:rFonts w:cs="B Nazanin" w:hint="cs"/>
-                <w:rtl/>
-                <w:lang w:bidi="fa-IR"/>
-              </w:rPr>
-              <w:t>ی</w:t>
-            </w:r>
-            <w:r>
-              <w:rPr>
-                <w:rFonts w:cs="B Nazanin"/>
-                <w:rtl/>
-                <w:lang w:bidi="fa-IR"/>
-              </w:rPr>
-              <w:t xml:space="preserve"> س</w:t>
-            </w:r>
-            <w:r>
-              <w:rPr>
-                <w:rFonts w:cs="B Nazanin" w:hint="cs"/>
-                <w:rtl/>
-                <w:lang w:bidi="fa-IR"/>
-              </w:rPr>
-              <w:t>ی</w:t>
-            </w:r>
-            <w:r>
-              <w:rPr>
-                <w:rFonts w:cs="B Nazanin" w:hint="eastAsia"/>
-                <w:rtl/>
-                <w:lang w:bidi="fa-IR"/>
-              </w:rPr>
-              <w:t>د</w:t>
-            </w:r>
-            <w:r>
-              <w:rPr>
-                <w:rFonts w:cs="B Nazanin"/>
-                <w:rtl/>
-                <w:lang w:bidi="fa-IR"/>
-              </w:rPr>
-              <w:t xml:space="preserve"> هاد</w:t>
-            </w:r>
-            <w:r>
-              <w:rPr>
-                <w:rFonts w:cs="B Nazanin" w:hint="cs"/>
-                <w:rtl/>
-                <w:lang w:bidi="fa-IR"/>
-              </w:rPr>
-              <w:t>ی</w:t>
-            </w:r>
-            <w:r>
-              <w:rPr>
-                <w:rFonts w:cs="B Nazanin"/>
-                <w:rtl/>
-                <w:lang w:bidi="fa-IR"/>
-              </w:rPr>
-              <w:t xml:space="preserve"> سجاد</w:t>
-            </w:r>
-            <w:r>
-              <w:rPr>
-                <w:rFonts w:cs="B Nazanin" w:hint="cs"/>
-                <w:rtl/>
-                <w:lang w:bidi="fa-IR"/>
-              </w:rPr>
-              <w:t>ی</w:t>
-            </w:r>
-          </w:p>
-        </w:tc>
-        <w:tc>
-          <w:tcPr>
-            <w:tcW w:w="2348" w:type="pct"/>
-            <w:tcBorders>
-              <w:top w:val="single" w:sz="12" w:space="0" w:color="auto"/>
-              <w:left w:val="single" w:sz="12" w:space="0" w:color="auto"/>
-              <w:bottom w:val="single" w:sz="12" w:space="0" w:color="auto"/>
-              <w:right w:val="single" w:sz="4" w:space="0" w:color="auto"/>
-            </w:tcBorders>
-            <w:shd w:val="clear" w:color="auto" w:fill="auto"/>
-            <w:vAlign w:val="center"/>
-          </w:tcPr>
-          <w:p>
-            <w:pPr>
-              <w:tabs>
-                <w:tab w:val="left" w:pos="3221"/>
-              </w:tabs>
-              <w:bidi/>
-              <w:spacing w:after="0" w:line="240" w:lineRule="auto"/>
-              <w:rPr>
-                <w:rFonts w:cs="B Nazanin"/>
-              </w:rPr>
-            </w:pPr>
-            <w:r>
-              <w:rPr>
-                <w:rFonts w:cs="B Nazanin"/>
-                <w:rtl/>
-                <w:lang w:bidi="fa-IR"/>
-              </w:rPr>
-              <w:t>عضو متخصص فناور</w:t>
-            </w:r>
-            <w:r>
-              <w:rPr>
-                <w:rFonts w:cs="B Nazanin" w:hint="cs"/>
-                <w:rtl/>
-                <w:lang w:bidi="fa-IR"/>
-              </w:rPr>
-              <w:t>ی</w:t>
-            </w:r>
-            <w:r>
-              <w:rPr>
-                <w:rFonts w:cs="B Nazanin"/>
-                <w:rtl/>
-                <w:lang w:bidi="fa-IR"/>
-              </w:rPr>
-              <w:t xml:space="preserve"> اطلاعات کارگروه</w:t>
-            </w:r>
-          </w:p>
-        </w:tc>
-        <w:tc>
-          <w:tcPr>
-            <w:tcW w:w="952" w:type="pct"/>
-            <w:tcBorders>
-              <w:top w:val="single" w:sz="12" w:space="0" w:color="auto"/>
-              <w:left w:val="single" w:sz="4" w:space="0" w:color="auto"/>
-              <w:bottom w:val="single" w:sz="12" w:space="0" w:color="auto"/>
-              <w:right w:val="single" w:sz="12" w:space="0" w:color="auto"/>
-            </w:tcBorders>
-            <w:shd w:val="clear" w:color="auto" w:fill="auto"/>
-            <w:vAlign w:val="center"/>
-          </w:tcPr>
-          <w:p>
-            <w:pPr>
-              <w:tabs>
-                <w:tab w:val="left" w:pos="3221"/>
-              </w:tabs>
-              <w:bidi/>
-              <w:spacing w:after="0" w:line="240" w:lineRule="auto"/>
-              <w:rPr>
-                <w:rFonts w:cs="B Nazanin"/>
-                <w:b/>
-                <w:bCs/>
-                <w:lang w:bidi="fa-IR"/>
-              </w:rPr>
-            </w:pPr>
-          </w:p>
-        </w:tc>
-      </w:tr>
-      <w:tr>
-        <w:trPr>
-          <w:trHeight w:val="464"/>
-          <w:jc w:val="center"/>
-        </w:trPr>
-        <w:tc>
-          <w:tcPr>
-            <w:tcW w:w="357" w:type="pct"/>
-            <w:tcBorders>
-              <w:top w:val="single" w:sz="12" w:space="0" w:color="auto"/>
-              <w:left w:val="single" w:sz="12" w:space="0" w:color="auto"/>
-              <w:bottom w:val="single" w:sz="12" w:space="0" w:color="auto"/>
-              <w:right w:val="single" w:sz="12" w:space="0" w:color="auto"/>
-            </w:tcBorders>
-            <w:shd w:val="clear" w:color="auto" w:fill="auto"/>
-            <w:vAlign w:val="center"/>
-          </w:tcPr>
-          <w:p>
-            <w:pPr>
-              <w:tabs>
-                <w:tab w:val="left" w:pos="3221"/>
-              </w:tabs>
-              <w:bidi/>
-              <w:spacing w:after="0" w:line="240" w:lineRule="auto"/>
-              <w:ind w:right="-362" w:firstLine="203"/>
-              <w:rPr>
-                <w:rFonts w:cs="B Nazanin"/>
-              </w:rPr>
-            </w:pPr>
-            <w:r>
-              <w:rPr>
-                <w:rFonts w:cs="B Nazanin" w:hint="cs"/>
-                <w:rtl/>
-              </w:rPr>
-              <w:t>13</w:t>
-            </w:r>
-          </w:p>
-        </w:tc>
-        <w:tc>
-          <w:tcPr>
-            <w:tcW w:w="1343" w:type="pct"/>
-            <w:tcBorders>
-              <w:top w:val="single" w:sz="12" w:space="0" w:color="auto"/>
-              <w:left w:val="single" w:sz="12" w:space="0" w:color="auto"/>
-              <w:bottom w:val="single" w:sz="12" w:space="0" w:color="auto"/>
-              <w:right w:val="single" w:sz="12" w:space="0" w:color="auto"/>
-            </w:tcBorders>
-            <w:shd w:val="clear" w:color="auto" w:fill="auto"/>
-            <w:vAlign w:val="center"/>
-          </w:tcPr>
-          <w:p>
-            <w:pPr>
-              <w:tabs>
-                <w:tab w:val="left" w:pos="3221"/>
-              </w:tabs>
-              <w:bidi/>
-              <w:spacing w:after="0" w:line="240" w:lineRule="auto"/>
-              <w:rPr>
-                <w:rFonts w:cs="B Nazanin"/>
-                <w:rtl/>
-              </w:rPr>
-            </w:pPr>
-          </w:p>
-        </w:tc>
-        <w:tc>
-          <w:tcPr>
-            <w:tcW w:w="2348" w:type="pct"/>
-            <w:tcBorders>
-              <w:top w:val="single" w:sz="12" w:space="0" w:color="auto"/>
-              <w:left w:val="single" w:sz="12" w:space="0" w:color="auto"/>
-              <w:bottom w:val="single" w:sz="12" w:space="0" w:color="auto"/>
-              <w:right w:val="single" w:sz="4" w:space="0" w:color="auto"/>
-            </w:tcBorders>
-            <w:shd w:val="clear" w:color="auto" w:fill="auto"/>
-            <w:vAlign w:val="center"/>
-          </w:tcPr>
-          <w:p>
-            <w:pPr>
-              <w:tabs>
-                <w:tab w:val="left" w:pos="3221"/>
-              </w:tabs>
-              <w:bidi/>
-              <w:spacing w:after="0" w:line="240" w:lineRule="auto"/>
-              <w:rPr>
-                <w:rFonts w:cs="B Nazanin"/>
-              </w:rPr>
-            </w:pPr>
-          </w:p>
-        </w:tc>
-        <w:tc>
-          <w:tcPr>
-            <w:tcW w:w="952" w:type="pct"/>
-            <w:tcBorders>
-              <w:top w:val="single" w:sz="12" w:space="0" w:color="auto"/>
-              <w:left w:val="single" w:sz="4" w:space="0" w:color="auto"/>
-              <w:bottom w:val="single" w:sz="12" w:space="0" w:color="auto"/>
-              <w:right w:val="single" w:sz="12" w:space="0" w:color="auto"/>
-            </w:tcBorders>
-            <w:shd w:val="clear" w:color="auto" w:fill="auto"/>
-            <w:vAlign w:val="center"/>
-          </w:tcPr>
-          <w:p>
-            <w:pPr>
-              <w:tabs>
-                <w:tab w:val="left" w:pos="3221"/>
-              </w:tabs>
-              <w:bidi/>
-              <w:spacing w:after="0" w:line="240" w:lineRule="auto"/>
-              <w:rPr>
-                <w:rFonts w:cs="B Nazanin"/>
-                <w:b/>
-                <w:bCs/>
-              </w:rPr>
-            </w:pPr>
-          </w:p>
-        </w:tc>
-      </w:tr>
-      <w:tr>
-        <w:trPr>
-          <w:trHeight w:val="514"/>
-          <w:jc w:val="center"/>
-        </w:trPr>
-        <w:tc>
-          <w:tcPr>
-            <w:tcW w:w="357" w:type="pct"/>
-            <w:tcBorders>
-              <w:top w:val="single" w:sz="12" w:space="0" w:color="auto"/>
-              <w:left w:val="single" w:sz="12" w:space="0" w:color="auto"/>
-              <w:bottom w:val="single" w:sz="12" w:space="0" w:color="auto"/>
-              <w:right w:val="single" w:sz="12" w:space="0" w:color="auto"/>
-            </w:tcBorders>
-            <w:shd w:val="clear" w:color="auto" w:fill="auto"/>
-            <w:vAlign w:val="center"/>
-          </w:tcPr>
-          <w:p>
-            <w:pPr>
-              <w:tabs>
-                <w:tab w:val="left" w:pos="3221"/>
-              </w:tabs>
-              <w:bidi/>
-              <w:spacing w:after="0" w:line="240" w:lineRule="auto"/>
-              <w:ind w:right="-362" w:firstLine="203"/>
-              <w:rPr>
-                <w:rFonts w:cs="B Nazanin"/>
-                <w:rtl/>
-              </w:rPr>
-            </w:pPr>
-            <w:r>
-              <w:rPr>
-                <w:rFonts w:cs="B Nazanin" w:hint="cs"/>
-                <w:rtl/>
-              </w:rPr>
-              <w:t>14</w:t>
-            </w:r>
-          </w:p>
-        </w:tc>
-        <w:tc>
-          <w:tcPr>
-            <w:tcW w:w="1343" w:type="pct"/>
-            <w:tcBorders>
-              <w:top w:val="single" w:sz="12" w:space="0" w:color="auto"/>
-              <w:left w:val="single" w:sz="12" w:space="0" w:color="auto"/>
-              <w:bottom w:val="single" w:sz="12" w:space="0" w:color="auto"/>
-              <w:right w:val="single" w:sz="12" w:space="0" w:color="auto"/>
-            </w:tcBorders>
-            <w:shd w:val="clear" w:color="auto" w:fill="auto"/>
-            <w:vAlign w:val="center"/>
-          </w:tcPr>
-          <w:p>
-            <w:pPr>
-              <w:tabs>
-                <w:tab w:val="left" w:pos="3221"/>
-              </w:tabs>
-              <w:bidi/>
-              <w:spacing w:after="0" w:line="240" w:lineRule="auto"/>
-              <w:rPr>
-                <w:rFonts w:cs="B Nazanin"/>
-                <w:rtl/>
-              </w:rPr>
-            </w:pPr>
-          </w:p>
-        </w:tc>
-        <w:tc>
-          <w:tcPr>
-            <w:tcW w:w="2348" w:type="pct"/>
-            <w:tcBorders>
-              <w:top w:val="single" w:sz="12" w:space="0" w:color="auto"/>
-              <w:left w:val="single" w:sz="12" w:space="0" w:color="auto"/>
-              <w:bottom w:val="single" w:sz="12" w:space="0" w:color="auto"/>
-              <w:right w:val="single" w:sz="4" w:space="0" w:color="auto"/>
-            </w:tcBorders>
-            <w:shd w:val="clear" w:color="auto" w:fill="auto"/>
-            <w:vAlign w:val="center"/>
-          </w:tcPr>
-          <w:p>
-            <w:pPr>
-              <w:tabs>
-                <w:tab w:val="left" w:pos="3221"/>
-              </w:tabs>
-              <w:bidi/>
-              <w:spacing w:after="0" w:line="240" w:lineRule="auto"/>
-              <w:rPr>
-                <w:rFonts w:cs="B Nazanin"/>
-                <w:rtl/>
-              </w:rPr>
-            </w:pPr>
-          </w:p>
-        </w:tc>
-        <w:tc>
-          <w:tcPr>
-            <w:tcW w:w="952" w:type="pct"/>
-            <w:tcBorders>
-              <w:top w:val="single" w:sz="12" w:space="0" w:color="auto"/>
-              <w:left w:val="single" w:sz="4" w:space="0" w:color="auto"/>
-              <w:bottom w:val="single" w:sz="12" w:space="0" w:color="auto"/>
-              <w:right w:val="single" w:sz="12" w:space="0" w:color="auto"/>
-            </w:tcBorders>
-            <w:shd w:val="clear" w:color="auto" w:fill="auto"/>
-            <w:vAlign w:val="center"/>
-          </w:tcPr>
-          <w:p>
-            <w:pPr>
-              <w:tabs>
-                <w:tab w:val="left" w:pos="3221"/>
-              </w:tabs>
-              <w:bidi/>
-              <w:spacing w:after="0" w:line="240" w:lineRule="auto"/>
-              <w:rPr>
-                <w:rFonts w:cs="B Nazanin"/>
-                <w:b/>
-                <w:bCs/>
-              </w:rPr>
-            </w:pPr>
-          </w:p>
-        </w:tc>
-      </w:tr>
-      <w:tr>
-        <w:trPr>
-          <w:trHeight w:val="536"/>
-          <w:jc w:val="center"/>
-        </w:trPr>
-        <w:tc>
-          <w:tcPr>
-            <w:tcW w:w="357" w:type="pct"/>
-            <w:tcBorders>
-              <w:top w:val="single" w:sz="12" w:space="0" w:color="auto"/>
-              <w:left w:val="single" w:sz="12" w:space="0" w:color="auto"/>
-              <w:bottom w:val="single" w:sz="12" w:space="0" w:color="auto"/>
-              <w:right w:val="single" w:sz="12" w:space="0" w:color="auto"/>
-            </w:tcBorders>
-            <w:shd w:val="clear" w:color="auto" w:fill="auto"/>
-            <w:vAlign w:val="center"/>
-          </w:tcPr>
-          <w:p>
-            <w:pPr>
-              <w:tabs>
-                <w:tab w:val="left" w:pos="3221"/>
-              </w:tabs>
-              <w:bidi/>
-              <w:spacing w:after="0" w:line="240" w:lineRule="auto"/>
-              <w:ind w:right="-362" w:firstLine="203"/>
-              <w:rPr>
-                <w:rFonts w:cs="B Nazanin"/>
-                <w:rtl/>
-              </w:rPr>
-            </w:pPr>
-            <w:r>
-              <w:rPr>
-                <w:rFonts w:cs="B Nazanin" w:hint="cs"/>
-                <w:rtl/>
-              </w:rPr>
-              <w:t>15</w:t>
-            </w:r>
-          </w:p>
-        </w:tc>
-        <w:tc>
-          <w:tcPr>
-            <w:tcW w:w="1343" w:type="pct"/>
-            <w:tcBorders>
-              <w:top w:val="single" w:sz="12" w:space="0" w:color="auto"/>
-              <w:left w:val="single" w:sz="12" w:space="0" w:color="auto"/>
-              <w:bottom w:val="single" w:sz="12" w:space="0" w:color="auto"/>
-              <w:right w:val="single" w:sz="12" w:space="0" w:color="auto"/>
-            </w:tcBorders>
-            <w:shd w:val="clear" w:color="auto" w:fill="auto"/>
-            <w:vAlign w:val="center"/>
-          </w:tcPr>
-          <w:p>
-            <w:pPr>
-              <w:tabs>
-                <w:tab w:val="left" w:pos="3221"/>
-              </w:tabs>
-              <w:bidi/>
-              <w:spacing w:after="0" w:line="240" w:lineRule="auto"/>
-              <w:rPr>
-                <w:rFonts w:cs="B Nazanin"/>
-                <w:rtl/>
-              </w:rPr>
-            </w:pPr>
-          </w:p>
-        </w:tc>
-        <w:tc>
-          <w:tcPr>
-            <w:tcW w:w="2348" w:type="pct"/>
-            <w:tcBorders>
-              <w:top w:val="single" w:sz="12" w:space="0" w:color="auto"/>
-              <w:left w:val="single" w:sz="12" w:space="0" w:color="auto"/>
-              <w:bottom w:val="single" w:sz="12" w:space="0" w:color="auto"/>
-              <w:right w:val="single" w:sz="4" w:space="0" w:color="auto"/>
-            </w:tcBorders>
-            <w:shd w:val="clear" w:color="auto" w:fill="auto"/>
-            <w:vAlign w:val="center"/>
-          </w:tcPr>
-          <w:p>
-            <w:pPr>
-              <w:tabs>
-                <w:tab w:val="left" w:pos="3221"/>
-              </w:tabs>
-              <w:bidi/>
-              <w:spacing w:after="0" w:line="240" w:lineRule="auto"/>
-              <w:rPr>
-                <w:rFonts w:cs="B Nazanin"/>
-                <w:rtl/>
-              </w:rPr>
-            </w:pPr>
-          </w:p>
-        </w:tc>
-        <w:tc>
-          <w:tcPr>
-            <w:tcW w:w="952" w:type="pct"/>
-            <w:tcBorders>
-              <w:top w:val="single" w:sz="12" w:space="0" w:color="auto"/>
-              <w:left w:val="single" w:sz="4" w:space="0" w:color="auto"/>
-              <w:bottom w:val="single" w:sz="12" w:space="0" w:color="auto"/>
-              <w:right w:val="single" w:sz="12" w:space="0" w:color="auto"/>
-            </w:tcBorders>
-            <w:shd w:val="clear" w:color="auto" w:fill="auto"/>
-            <w:vAlign w:val="center"/>
-          </w:tcPr>
-          <w:p>
-            <w:pPr>
-              <w:tabs>
-                <w:tab w:val="left" w:pos="3221"/>
-              </w:tabs>
-              <w:bidi/>
-              <w:spacing w:after="0" w:line="240" w:lineRule="auto"/>
-              <w:rPr>
-                <w:rFonts w:cs="B Nazanin"/>
-                <w:b/>
-                <w:bCs/>
-              </w:rPr>
-            </w:pPr>
-          </w:p>
-        </w:tc>
-      </w:tr>
-      <w:tr>
-        <w:trPr>
-          <w:trHeight w:val="544"/>
-          <w:jc w:val="center"/>
-        </w:trPr>
-        <w:tc>
-          <w:tcPr>
-            <w:tcW w:w="357" w:type="pct"/>
-            <w:tcBorders>
-              <w:top w:val="single" w:sz="12" w:space="0" w:color="auto"/>
-              <w:left w:val="single" w:sz="12" w:space="0" w:color="auto"/>
-              <w:bottom w:val="single" w:sz="12" w:space="0" w:color="auto"/>
-              <w:right w:val="single" w:sz="12" w:space="0" w:color="auto"/>
-            </w:tcBorders>
-            <w:shd w:val="clear" w:color="auto" w:fill="auto"/>
-            <w:vAlign w:val="center"/>
-          </w:tcPr>
-          <w:p>
-            <w:pPr>
-              <w:tabs>
-                <w:tab w:val="left" w:pos="3221"/>
-              </w:tabs>
-              <w:bidi/>
-              <w:spacing w:after="0" w:line="240" w:lineRule="auto"/>
-              <w:ind w:right="-362" w:firstLine="203"/>
-              <w:rPr>
-                <w:rFonts w:cs="B Nazanin"/>
-                <w:rtl/>
-              </w:rPr>
-            </w:pPr>
-            <w:r>
-              <w:rPr>
-                <w:rFonts w:cs="B Nazanin" w:hint="cs"/>
-                <w:rtl/>
-              </w:rPr>
-              <w:t>16</w:t>
-            </w:r>
-          </w:p>
-        </w:tc>
-        <w:tc>
-          <w:tcPr>
-            <w:tcW w:w="1343" w:type="pct"/>
-            <w:tcBorders>
-              <w:top w:val="single" w:sz="12" w:space="0" w:color="auto"/>
-              <w:left w:val="single" w:sz="12" w:space="0" w:color="auto"/>
-              <w:bottom w:val="single" w:sz="12" w:space="0" w:color="auto"/>
-              <w:right w:val="single" w:sz="12" w:space="0" w:color="auto"/>
-            </w:tcBorders>
-            <w:shd w:val="clear" w:color="auto" w:fill="auto"/>
-            <w:vAlign w:val="center"/>
-          </w:tcPr>
-          <w:p>
-            <w:pPr>
-              <w:tabs>
-                <w:tab w:val="left" w:pos="3221"/>
-              </w:tabs>
-              <w:bidi/>
-              <w:spacing w:after="0" w:line="240" w:lineRule="auto"/>
-              <w:rPr>
-                <w:rFonts w:cs="B Nazanin"/>
-                <w:rtl/>
-                <w:lang w:bidi="fa-IR"/>
-              </w:rPr>
-            </w:pPr>
-          </w:p>
-        </w:tc>
-        <w:tc>
-          <w:tcPr>
-            <w:tcW w:w="2348" w:type="pct"/>
-            <w:tcBorders>
-              <w:top w:val="single" w:sz="12" w:space="0" w:color="auto"/>
-              <w:left w:val="single" w:sz="12" w:space="0" w:color="auto"/>
-              <w:bottom w:val="single" w:sz="12" w:space="0" w:color="auto"/>
-              <w:right w:val="single" w:sz="4" w:space="0" w:color="auto"/>
-            </w:tcBorders>
-            <w:shd w:val="clear" w:color="auto" w:fill="auto"/>
-            <w:vAlign w:val="center"/>
-          </w:tcPr>
-          <w:p>
-            <w:pPr>
-              <w:tabs>
-                <w:tab w:val="left" w:pos="3221"/>
-              </w:tabs>
-              <w:bidi/>
-              <w:spacing w:after="0" w:line="240" w:lineRule="auto"/>
-              <w:rPr>
-                <w:rFonts w:cs="B Nazanin"/>
-                <w:rtl/>
-              </w:rPr>
-            </w:pPr>
-          </w:p>
-        </w:tc>
-        <w:tc>
-          <w:tcPr>
-            <w:tcW w:w="952" w:type="pct"/>
-            <w:tcBorders>
-              <w:top w:val="single" w:sz="12" w:space="0" w:color="auto"/>
-              <w:left w:val="single" w:sz="4" w:space="0" w:color="auto"/>
-              <w:bottom w:val="single" w:sz="12" w:space="0" w:color="auto"/>
-              <w:right w:val="single" w:sz="12" w:space="0" w:color="auto"/>
-            </w:tcBorders>
-            <w:shd w:val="clear" w:color="auto" w:fill="auto"/>
-            <w:vAlign w:val="center"/>
-          </w:tcPr>
-          <w:p>
-            <w:pPr>
-              <w:tabs>
-                <w:tab w:val="left" w:pos="3221"/>
-              </w:tabs>
-              <w:bidi/>
-              <w:spacing w:after="0" w:line="240" w:lineRule="auto"/>
-              <w:rPr>
-                <w:rFonts w:cs="B Nazanin"/>
-                <w:b/>
-                <w:bCs/>
-              </w:rPr>
-            </w:pPr>
-          </w:p>
-        </w:tc>
-      </w:tr>
-      <w:tr>
-        <w:trPr>
-          <w:trHeight w:val="538"/>
-          <w:jc w:val="center"/>
-        </w:trPr>
-        <w:tc>
-          <w:tcPr>
-            <w:tcW w:w="357" w:type="pct"/>
-            <w:tcBorders>
-              <w:top w:val="single" w:sz="12" w:space="0" w:color="auto"/>
-              <w:left w:val="single" w:sz="12" w:space="0" w:color="auto"/>
-              <w:bottom w:val="single" w:sz="12" w:space="0" w:color="auto"/>
-              <w:right w:val="single" w:sz="12" w:space="0" w:color="auto"/>
-            </w:tcBorders>
-            <w:shd w:val="clear" w:color="auto" w:fill="auto"/>
-            <w:vAlign w:val="center"/>
-          </w:tcPr>
-          <w:p>
-            <w:pPr>
-              <w:tabs>
-                <w:tab w:val="left" w:pos="3221"/>
-              </w:tabs>
-              <w:bidi/>
-              <w:spacing w:after="0" w:line="240" w:lineRule="auto"/>
-              <w:ind w:right="-362" w:firstLine="203"/>
-              <w:rPr>
-                <w:rFonts w:cs="B Nazanin"/>
-                <w:rtl/>
-              </w:rPr>
-            </w:pPr>
-            <w:r>
-              <w:rPr>
-                <w:rFonts w:cs="B Nazanin" w:hint="cs"/>
-                <w:rtl/>
-              </w:rPr>
-              <w:t>17</w:t>
-            </w:r>
-          </w:p>
-        </w:tc>
-        <w:tc>
-          <w:tcPr>
-            <w:tcW w:w="1343" w:type="pct"/>
-            <w:tcBorders>
-              <w:top w:val="single" w:sz="12" w:space="0" w:color="auto"/>
-              <w:left w:val="single" w:sz="12" w:space="0" w:color="auto"/>
-              <w:bottom w:val="single" w:sz="12" w:space="0" w:color="auto"/>
-              <w:right w:val="single" w:sz="12" w:space="0" w:color="auto"/>
-            </w:tcBorders>
-            <w:shd w:val="clear" w:color="auto" w:fill="auto"/>
-            <w:vAlign w:val="center"/>
-          </w:tcPr>
-          <w:p>
-            <w:pPr>
-              <w:tabs>
-                <w:tab w:val="left" w:pos="3221"/>
-              </w:tabs>
-              <w:bidi/>
-              <w:spacing w:after="0" w:line="240" w:lineRule="auto"/>
-              <w:rPr>
-                <w:rFonts w:cs="B Nazanin"/>
-                <w:rtl/>
-              </w:rPr>
-            </w:pPr>
-          </w:p>
-        </w:tc>
-        <w:tc>
-          <w:tcPr>
-            <w:tcW w:w="2348" w:type="pct"/>
-            <w:tcBorders>
-              <w:top w:val="single" w:sz="12" w:space="0" w:color="auto"/>
-              <w:left w:val="single" w:sz="12" w:space="0" w:color="auto"/>
-              <w:bottom w:val="single" w:sz="12" w:space="0" w:color="auto"/>
-              <w:right w:val="single" w:sz="4" w:space="0" w:color="auto"/>
-            </w:tcBorders>
-            <w:shd w:val="clear" w:color="auto" w:fill="auto"/>
-            <w:vAlign w:val="center"/>
-          </w:tcPr>
-          <w:p>
-            <w:pPr>
-              <w:tabs>
-                <w:tab w:val="left" w:pos="3221"/>
-              </w:tabs>
-              <w:bidi/>
-              <w:spacing w:after="0" w:line="240" w:lineRule="auto"/>
-              <w:rPr>
-                <w:rFonts w:cs="B Nazanin"/>
-                <w:rtl/>
-              </w:rPr>
-            </w:pPr>
-          </w:p>
-        </w:tc>
-        <w:tc>
-          <w:tcPr>
-            <w:tcW w:w="952" w:type="pct"/>
-            <w:tcBorders>
-              <w:top w:val="single" w:sz="12" w:space="0" w:color="auto"/>
-              <w:left w:val="single" w:sz="4" w:space="0" w:color="auto"/>
-              <w:bottom w:val="single" w:sz="12" w:space="0" w:color="auto"/>
-              <w:right w:val="single" w:sz="12" w:space="0" w:color="auto"/>
-            </w:tcBorders>
-            <w:shd w:val="clear" w:color="auto" w:fill="auto"/>
-            <w:vAlign w:val="center"/>
-          </w:tcPr>
-          <w:p>
-            <w:pPr>
-              <w:tabs>
-                <w:tab w:val="left" w:pos="3221"/>
-              </w:tabs>
-              <w:bidi/>
-              <w:spacing w:after="0" w:line="240" w:lineRule="auto"/>
-              <w:rPr>
-                <w:rFonts w:cs="B Nazanin"/>
-                <w:b/>
-                <w:bCs/>
-              </w:rPr>
-            </w:pPr>
-          </w:p>
-        </w:tc>
-      </w:tr>
-      <w:tr>
-        <w:trPr>
-          <w:trHeight w:val="567"/>
-          <w:jc w:val="center"/>
-        </w:trPr>
-        <w:tc>
-          <w:tcPr>
-            <w:tcW w:w="357" w:type="pct"/>
-            <w:tcBorders>
-              <w:top w:val="single" w:sz="12" w:space="0" w:color="auto"/>
-              <w:left w:val="single" w:sz="12" w:space="0" w:color="auto"/>
-              <w:bottom w:val="single" w:sz="12" w:space="0" w:color="auto"/>
-              <w:right w:val="single" w:sz="12" w:space="0" w:color="auto"/>
-            </w:tcBorders>
-            <w:shd w:val="clear" w:color="auto" w:fill="auto"/>
-            <w:vAlign w:val="center"/>
-          </w:tcPr>
-          <w:p>
-            <w:pPr>
-              <w:tabs>
-                <w:tab w:val="left" w:pos="3221"/>
-              </w:tabs>
-              <w:bidi/>
-              <w:spacing w:after="0" w:line="240" w:lineRule="auto"/>
-              <w:ind w:right="-362" w:firstLine="203"/>
-              <w:rPr>
-                <w:rFonts w:cs="B Nazanin"/>
-                <w:rtl/>
-              </w:rPr>
-            </w:pPr>
-            <w:r>
-              <w:rPr>
-                <w:rFonts w:cs="B Nazanin" w:hint="cs"/>
-                <w:rtl/>
-              </w:rPr>
-              <w:t>18</w:t>
-            </w:r>
-          </w:p>
-        </w:tc>
-        <w:tc>
-          <w:tcPr>
-            <w:tcW w:w="1343" w:type="pct"/>
-            <w:tcBorders>
-              <w:top w:val="single" w:sz="12" w:space="0" w:color="auto"/>
-              <w:left w:val="single" w:sz="12" w:space="0" w:color="auto"/>
-              <w:bottom w:val="single" w:sz="12" w:space="0" w:color="auto"/>
-              <w:right w:val="single" w:sz="12" w:space="0" w:color="auto"/>
-            </w:tcBorders>
-            <w:shd w:val="clear" w:color="auto" w:fill="auto"/>
-            <w:vAlign w:val="center"/>
-          </w:tcPr>
-          <w:p>
-            <w:pPr>
-              <w:tabs>
-                <w:tab w:val="left" w:pos="3221"/>
-              </w:tabs>
-              <w:bidi/>
-              <w:spacing w:after="0" w:line="240" w:lineRule="auto"/>
-              <w:rPr>
-                <w:rFonts w:cs="B Nazanin"/>
-                <w:rtl/>
-              </w:rPr>
-            </w:pPr>
-          </w:p>
-        </w:tc>
-        <w:tc>
-          <w:tcPr>
-            <w:tcW w:w="2348" w:type="pct"/>
-            <w:tcBorders>
-              <w:top w:val="single" w:sz="12" w:space="0" w:color="auto"/>
-              <w:left w:val="single" w:sz="12" w:space="0" w:color="auto"/>
-              <w:bottom w:val="single" w:sz="12" w:space="0" w:color="auto"/>
-              <w:right w:val="single" w:sz="4" w:space="0" w:color="auto"/>
-            </w:tcBorders>
-            <w:shd w:val="clear" w:color="auto" w:fill="auto"/>
-          </w:tcPr>
-          <w:p>
-            <w:pPr>
-              <w:tabs>
-                <w:tab w:val="left" w:pos="3221"/>
-              </w:tabs>
-              <w:bidi/>
-              <w:spacing w:after="0" w:line="240" w:lineRule="auto"/>
-              <w:rPr>
-                <w:rFonts w:cs="B Nazanin"/>
-                <w:rtl/>
-              </w:rPr>
-            </w:pPr>
-          </w:p>
-        </w:tc>
-        <w:tc>
-          <w:tcPr>
-            <w:tcW w:w="952" w:type="pct"/>
-            <w:tcBorders>
-              <w:top w:val="single" w:sz="12" w:space="0" w:color="auto"/>
-              <w:left w:val="single" w:sz="4" w:space="0" w:color="auto"/>
-              <w:bottom w:val="single" w:sz="12" w:space="0" w:color="auto"/>
-              <w:right w:val="single" w:sz="12" w:space="0" w:color="auto"/>
-            </w:tcBorders>
-            <w:shd w:val="clear" w:color="auto" w:fill="auto"/>
-            <w:vAlign w:val="center"/>
-          </w:tcPr>
-          <w:p>
-            <w:pPr>
-              <w:tabs>
-                <w:tab w:val="left" w:pos="3221"/>
-              </w:tabs>
-              <w:bidi/>
-              <w:spacing w:after="0" w:line="240" w:lineRule="auto"/>
-              <w:rPr>
-                <w:rFonts w:cs="B Nazanin"/>
-                <w:b/>
-                <w:bCs/>
-              </w:rPr>
-            </w:pPr>
-          </w:p>
-        </w:tc>
-      </w:tr>
-      <w:tr>
-        <w:trPr>
-          <w:trHeight w:val="500"/>
-          <w:jc w:val="center"/>
-        </w:trPr>
-        <w:tc>
-          <w:tcPr>
-            <w:tcW w:w="357" w:type="pct"/>
-            <w:tcBorders>
-              <w:top w:val="single" w:sz="12" w:space="0" w:color="auto"/>
-              <w:left w:val="single" w:sz="12" w:space="0" w:color="auto"/>
-              <w:bottom w:val="single" w:sz="12" w:space="0" w:color="auto"/>
-              <w:right w:val="single" w:sz="12" w:space="0" w:color="auto"/>
-            </w:tcBorders>
-            <w:shd w:val="clear" w:color="auto" w:fill="auto"/>
-            <w:vAlign w:val="center"/>
-          </w:tcPr>
-          <w:p>
-            <w:pPr>
-              <w:tabs>
-                <w:tab w:val="left" w:pos="3221"/>
-              </w:tabs>
-              <w:bidi/>
-              <w:spacing w:after="0" w:line="240" w:lineRule="auto"/>
-              <w:ind w:right="-362" w:firstLine="203"/>
-              <w:rPr>
-                <w:rFonts w:cs="B Nazanin"/>
-                <w:rtl/>
-              </w:rPr>
-            </w:pPr>
-            <w:r>
-              <w:rPr>
-                <w:rFonts w:cs="B Nazanin" w:hint="cs"/>
-                <w:rtl/>
-              </w:rPr>
-              <w:t>19</w:t>
-            </w:r>
-          </w:p>
-        </w:tc>
-        <w:tc>
-          <w:tcPr>
-            <w:tcW w:w="1343" w:type="pct"/>
-            <w:tcBorders>
-              <w:top w:val="single" w:sz="12" w:space="0" w:color="auto"/>
-              <w:left w:val="single" w:sz="12" w:space="0" w:color="auto"/>
-              <w:bottom w:val="single" w:sz="12" w:space="0" w:color="auto"/>
-              <w:right w:val="single" w:sz="12" w:space="0" w:color="auto"/>
-            </w:tcBorders>
-            <w:shd w:val="clear" w:color="auto" w:fill="auto"/>
-            <w:vAlign w:val="center"/>
-          </w:tcPr>
-          <w:p>
-            <w:pPr>
-              <w:tabs>
-                <w:tab w:val="left" w:pos="3221"/>
-              </w:tabs>
-              <w:bidi/>
-              <w:spacing w:after="0" w:line="240" w:lineRule="auto"/>
-              <w:rPr>
-                <w:rFonts w:cs="B Nazanin"/>
-                <w:rtl/>
-              </w:rPr>
-            </w:pPr>
-          </w:p>
-        </w:tc>
-        <w:tc>
-          <w:tcPr>
-            <w:tcW w:w="2348" w:type="pct"/>
-            <w:tcBorders>
-              <w:top w:val="single" w:sz="12" w:space="0" w:color="auto"/>
-              <w:left w:val="single" w:sz="12" w:space="0" w:color="auto"/>
-              <w:bottom w:val="single" w:sz="12" w:space="0" w:color="auto"/>
-              <w:right w:val="single" w:sz="4" w:space="0" w:color="auto"/>
-            </w:tcBorders>
-            <w:shd w:val="clear" w:color="auto" w:fill="auto"/>
-          </w:tcPr>
-          <w:p>
-            <w:pPr>
-              <w:tabs>
-                <w:tab w:val="left" w:pos="3221"/>
-              </w:tabs>
-              <w:bidi/>
-              <w:spacing w:after="0" w:line="240" w:lineRule="auto"/>
-              <w:rPr>
-                <w:rFonts w:cs="B Nazanin"/>
-                <w:rtl/>
-              </w:rPr>
-            </w:pPr>
-          </w:p>
-        </w:tc>
-        <w:tc>
-          <w:tcPr>
-            <w:tcW w:w="952" w:type="pct"/>
-            <w:tcBorders>
-              <w:top w:val="single" w:sz="12" w:space="0" w:color="auto"/>
-              <w:left w:val="single" w:sz="4" w:space="0" w:color="auto"/>
-              <w:bottom w:val="single" w:sz="12" w:space="0" w:color="auto"/>
-              <w:right w:val="single" w:sz="12" w:space="0" w:color="auto"/>
-            </w:tcBorders>
-            <w:shd w:val="clear" w:color="auto" w:fill="auto"/>
-            <w:vAlign w:val="center"/>
-          </w:tcPr>
-          <w:p>
-            <w:pPr>
-              <w:tabs>
-                <w:tab w:val="left" w:pos="3221"/>
-              </w:tabs>
-              <w:bidi/>
-              <w:spacing w:after="0" w:line="240" w:lineRule="auto"/>
-              <w:rPr>
-                <w:rFonts w:cs="B Nazanin"/>
-                <w:b/>
-                <w:bCs/>
-              </w:rPr>
-            </w:pPr>
-          </w:p>
-        </w:tc>
-      </w:tr>
-      <w:tr>
-        <w:trPr>
-          <w:trHeight w:val="567"/>
-          <w:jc w:val="center"/>
-        </w:trPr>
-        <w:tc>
-          <w:tcPr>
-            <w:tcW w:w="357" w:type="pct"/>
-            <w:tcBorders>
-              <w:top w:val="single" w:sz="12" w:space="0" w:color="auto"/>
-              <w:left w:val="single" w:sz="12" w:space="0" w:color="auto"/>
-              <w:bottom w:val="single" w:sz="12" w:space="0" w:color="auto"/>
-              <w:right w:val="single" w:sz="12" w:space="0" w:color="auto"/>
-            </w:tcBorders>
-            <w:shd w:val="clear" w:color="auto" w:fill="auto"/>
-            <w:vAlign w:val="center"/>
-          </w:tcPr>
-          <w:p>
-            <w:pPr>
-              <w:tabs>
-                <w:tab w:val="left" w:pos="3221"/>
-              </w:tabs>
-              <w:bidi/>
-              <w:spacing w:after="0" w:line="240" w:lineRule="auto"/>
-              <w:ind w:right="-362" w:firstLine="203"/>
-              <w:rPr>
-                <w:rFonts w:cs="B Nazanin"/>
-                <w:rtl/>
-              </w:rPr>
-            </w:pPr>
-            <w:r>
-              <w:rPr>
-                <w:rFonts w:cs="B Nazanin" w:hint="cs"/>
-                <w:rtl/>
-              </w:rPr>
-              <w:t>20</w:t>
-            </w:r>
-          </w:p>
-        </w:tc>
-        <w:tc>
-          <w:tcPr>
-            <w:tcW w:w="1343" w:type="pct"/>
-            <w:tcBorders>
-              <w:top w:val="single" w:sz="12" w:space="0" w:color="auto"/>
-              <w:left w:val="single" w:sz="12" w:space="0" w:color="auto"/>
-              <w:bottom w:val="single" w:sz="12" w:space="0" w:color="auto"/>
-              <w:right w:val="single" w:sz="12" w:space="0" w:color="auto"/>
-            </w:tcBorders>
-            <w:shd w:val="clear" w:color="auto" w:fill="auto"/>
-            <w:vAlign w:val="center"/>
-          </w:tcPr>
-          <w:p>
-            <w:pPr>
-              <w:tabs>
-                <w:tab w:val="left" w:pos="3221"/>
-              </w:tabs>
-              <w:bidi/>
-              <w:spacing w:after="0" w:line="240" w:lineRule="auto"/>
-              <w:rPr>
-                <w:rFonts w:cs="B Nazanin"/>
-                <w:rtl/>
-              </w:rPr>
-            </w:pPr>
-          </w:p>
-        </w:tc>
-        <w:tc>
-          <w:tcPr>
-            <w:tcW w:w="2348" w:type="pct"/>
-            <w:tcBorders>
-              <w:top w:val="single" w:sz="12" w:space="0" w:color="auto"/>
-              <w:left w:val="single" w:sz="12" w:space="0" w:color="auto"/>
-              <w:bottom w:val="single" w:sz="12" w:space="0" w:color="auto"/>
-              <w:right w:val="single" w:sz="4" w:space="0" w:color="auto"/>
-            </w:tcBorders>
-            <w:shd w:val="clear" w:color="auto" w:fill="auto"/>
-          </w:tcPr>
-          <w:p>
-            <w:pPr>
-              <w:tabs>
-                <w:tab w:val="left" w:pos="1065"/>
-              </w:tabs>
-              <w:bidi/>
-              <w:spacing w:after="0" w:line="240" w:lineRule="auto"/>
-              <w:rPr>
-                <w:rFonts w:cs="B Nazanin"/>
-                <w:rtl/>
-              </w:rPr>
-            </w:pPr>
-          </w:p>
-        </w:tc>
-        <w:tc>
-          <w:tcPr>
-            <w:tcW w:w="952" w:type="pct"/>
-            <w:tcBorders>
-              <w:top w:val="single" w:sz="12" w:space="0" w:color="auto"/>
-              <w:left w:val="single" w:sz="4" w:space="0" w:color="auto"/>
-              <w:bottom w:val="single" w:sz="12" w:space="0" w:color="auto"/>
-              <w:right w:val="single" w:sz="12" w:space="0" w:color="auto"/>
-            </w:tcBorders>
-            <w:shd w:val="clear" w:color="auto" w:fill="auto"/>
-            <w:vAlign w:val="center"/>
-          </w:tcPr>
-          <w:p>
-            <w:pPr>
-              <w:tabs>
-                <w:tab w:val="left" w:pos="3221"/>
-              </w:tabs>
-              <w:bidi/>
-              <w:spacing w:after="0" w:line="240" w:lineRule="auto"/>
-              <w:rPr>
-                <w:rFonts w:cs="B Nazanin"/>
-                <w:b/>
-                <w:bCs/>
-              </w:rPr>
-            </w:pPr>
-          </w:p>
-        </w:tc>
-      </w:tr>
-    </w:tbl>
     <w:p>
       <w:pPr>
+        <w:bidi/>
         <w:spacing w:after="0" w:line="240" w:lineRule="auto"/>
         <w:jc w:val="left"/>
         <w:rPr>
@@ -3816,6 +72,18 @@
           <w:lang w:bidi="fa-IR"/>
         </w:rPr>
       </w:pPr>
+      <w:r>
+        <w:rPr>
+          <w:rFonts w:cs="B Titr"/>
+          <w:b/>
+          <w:bCs/>
+          <w:sz w:val="24"/>
+          <w:szCs w:val="24"/>
+          <w:lang w:bidi="fa-IR"/>
+        </w:rPr>
+        <w:lastRenderedPageBreak/>
+        <w:t>{{table}}</w:t>
+      </w:r>
     </w:p>
     <w:sectPr>
       <w:footerReference w:type="default" r:id="rId12"/>

</xml_diff>